<commit_message>
Report mistakes removed Петраков РК6-46Б.docx
</commit_message>
<xml_diff>
--- a/4 term/Electronics/lab3/Петраков РК6-46Б.docx
+++ b/4 term/Electronics/lab3/Петраков РК6-46Б.docx
@@ -151,18 +151,8 @@
           <w:sz w:val="28"/>
           <w:szCs w:val="28"/>
         </w:rPr>
-        <w:t xml:space="preserve">Исследование полупроводниковых диодов в </w:t>
-      </w:r>
-      <w:proofErr w:type="spellStart"/>
-      <w:r>
-        <w:rPr>
-          <w:rFonts w:ascii="Times New Roman" w:hAnsi="Times New Roman" w:cs="Times New Roman"/>
-          <w:sz w:val="28"/>
-          <w:szCs w:val="28"/>
-        </w:rPr>
-        <w:t>Multisim</w:t>
-      </w:r>
-      <w:proofErr w:type="spellEnd"/>
+        <w:t>Исследование полупроводниковых диодов в Multisim</w:t>
+      </w:r>
       <w:r>
         <w:rPr>
           <w:rFonts w:ascii="Times New Roman" w:eastAsia="Calibri" w:hAnsi="Times New Roman" w:cs="Times New Roman"/>
@@ -588,18 +578,8 @@
           <w:sz w:val="28"/>
           <w:szCs w:val="28"/>
         </w:rPr>
-        <w:t xml:space="preserve">в программах </w:t>
-      </w:r>
-      <w:proofErr w:type="spellStart"/>
-      <w:r>
-        <w:rPr>
-          <w:rFonts w:ascii="Times New Roman" w:hAnsi="Times New Roman" w:cs="Times New Roman"/>
-          <w:sz w:val="28"/>
-          <w:szCs w:val="28"/>
-        </w:rPr>
-        <w:t>Multisim</w:t>
-      </w:r>
-      <w:proofErr w:type="spellEnd"/>
+        <w:t>в программах Multisim</w:t>
+      </w:r>
       <w:r>
         <w:rPr>
           <w:rFonts w:ascii="Times New Roman" w:hAnsi="Times New Roman" w:cs="Times New Roman"/>
@@ -614,18 +594,8 @@
           <w:sz w:val="28"/>
           <w:szCs w:val="28"/>
         </w:rPr>
-        <w:t xml:space="preserve">и </w:t>
-      </w:r>
-      <w:proofErr w:type="spellStart"/>
-      <w:r>
-        <w:rPr>
-          <w:rFonts w:ascii="Times New Roman" w:hAnsi="Times New Roman" w:cs="Times New Roman"/>
-          <w:sz w:val="28"/>
-          <w:szCs w:val="28"/>
-        </w:rPr>
-        <w:t>Mathcad</w:t>
-      </w:r>
-      <w:proofErr w:type="spellEnd"/>
+        <w:t>и Mathcad</w:t>
+      </w:r>
       <w:r>
         <w:rPr>
           <w:rFonts w:ascii="Times New Roman" w:hAnsi="Times New Roman" w:cs="Times New Roman"/>
@@ -873,92 +843,59 @@
           <w:szCs w:val="32"/>
           <w:u w:val="single"/>
         </w:rPr>
-        <w:t>Эксперимент 2</w:t>
-      </w:r>
-    </w:p>
-    <w:p>
-      <w:pPr>
-        <w:jc w:val="center"/>
+        <w:t xml:space="preserve">Эксперимент </w:t>
+      </w:r>
+      <w:r>
         <w:rPr>
           <w:rFonts w:ascii="Times New Roman" w:hAnsi="Times New Roman" w:cs="Times New Roman"/>
           <w:sz w:val="32"/>
           <w:szCs w:val="32"/>
-        </w:rPr>
-      </w:pPr>
-      <w:r>
-        <w:rPr>
-          <w:rFonts w:ascii="Times New Roman" w:hAnsi="Times New Roman" w:cs="Times New Roman"/>
-          <w:sz w:val="32"/>
-          <w:szCs w:val="32"/>
-        </w:rPr>
-        <w:t>Исследование ВАХ полупроводникового диода с и</w:t>
-      </w:r>
-      <w:r>
-        <w:rPr>
-          <w:rFonts w:ascii="Times New Roman" w:hAnsi="Times New Roman" w:cs="Times New Roman"/>
-          <w:sz w:val="32"/>
-          <w:szCs w:val="32"/>
-        </w:rPr>
-        <w:t>с</w:t>
-      </w:r>
-      <w:r>
-        <w:rPr>
-          <w:rFonts w:ascii="Times New Roman" w:hAnsi="Times New Roman" w:cs="Times New Roman"/>
-          <w:sz w:val="32"/>
-          <w:szCs w:val="32"/>
-        </w:rPr>
-        <w:t>пользованием мультиметров.</w:t>
-      </w:r>
-    </w:p>
-    <w:p>
-      <w:pPr>
+          <w:u w:val="single"/>
+        </w:rPr>
+        <w:t>1</w:t>
+      </w:r>
+    </w:p>
+    <w:p>
+      <w:pPr>
+        <w:rPr>
+          <w:rFonts w:ascii="Times New Roman" w:hAnsi="Times New Roman" w:cs="Times New Roman"/>
+          <w:sz w:val="28"/>
+          <w:szCs w:val="28"/>
+        </w:rPr>
+      </w:pPr>
+      <w:r>
+        <w:rPr>
+          <w:rFonts w:ascii="Times New Roman" w:hAnsi="Times New Roman" w:cs="Times New Roman"/>
+          <w:sz w:val="28"/>
+          <w:szCs w:val="28"/>
+        </w:rPr>
+        <w:tab/>
+      </w:r>
+      <w:r>
+        <w:rPr>
+          <w:rFonts w:ascii="Times New Roman" w:hAnsi="Times New Roman" w:cs="Times New Roman"/>
+          <w:sz w:val="28"/>
+          <w:szCs w:val="28"/>
+        </w:rPr>
+        <w:t>Создал своё семейство компонентов:</w:t>
+      </w:r>
+      <w:r>
+        <w:rPr>
+          <w:rFonts w:ascii="Times New Roman" w:hAnsi="Times New Roman" w:cs="Times New Roman"/>
+          <w:sz w:val="28"/>
+          <w:szCs w:val="28"/>
+        </w:rPr>
+        <w:br/>
+      </w:r>
+      <w:r>
         <w:rPr>
           <w:noProof/>
         </w:rPr>
-      </w:pPr>
-      <w:r>
-        <w:rPr>
-          <w:rFonts w:ascii="Times New Roman" w:hAnsi="Times New Roman" w:cs="Times New Roman"/>
-          <w:sz w:val="28"/>
-          <w:szCs w:val="28"/>
-        </w:rPr>
-        <w:t>Схема</w:t>
-      </w:r>
-      <w:r>
-        <w:rPr>
-          <w:rFonts w:ascii="Times New Roman" w:hAnsi="Times New Roman" w:cs="Times New Roman"/>
-          <w:sz w:val="28"/>
-          <w:szCs w:val="28"/>
-        </w:rPr>
-        <w:t>:</w:t>
-      </w:r>
-      <w:r>
-        <w:rPr>
-          <w:noProof/>
-        </w:rPr>
-        <w:t xml:space="preserve"> </w:t>
-      </w:r>
-    </w:p>
-    <w:p>
-      <w:pPr>
-        <w:rPr>
-          <w:rFonts w:ascii="Times New Roman" w:hAnsi="Times New Roman" w:cs="Times New Roman"/>
-          <w:sz w:val="28"/>
-          <w:szCs w:val="28"/>
-        </w:rPr>
-      </w:pPr>
-      <w:r>
-        <w:rPr>
-          <w:rFonts w:ascii="Times New Roman" w:hAnsi="Times New Roman" w:cs="Times New Roman"/>
-          <w:noProof/>
-          <w:sz w:val="28"/>
-          <w:szCs w:val="28"/>
-        </w:rPr>
         <w:drawing>
-          <wp:inline distT="0" distB="0" distL="0" distR="0" wp14:anchorId="310F7711" wp14:editId="56174990">
-            <wp:extent cx="4178810" cy="2594344"/>
-            <wp:effectExtent l="0" t="0" r="0" b="0"/>
-            <wp:docPr id="48" name="Рисунок 48"/>
+          <wp:inline distT="0" distB="0" distL="0" distR="0" wp14:anchorId="02456EF3" wp14:editId="69DDE6D0">
+            <wp:extent cx="5940425" cy="4643755"/>
+            <wp:effectExtent l="0" t="0" r="3175" b="4445"/>
+            <wp:docPr id="4" name="Рисунок 4"/>
             <wp:cNvGraphicFramePr>
               <a:graphicFrameLocks xmlns:a="http://schemas.openxmlformats.org/drawingml/2006/main" noChangeAspect="1"/>
             </wp:cNvGraphicFramePr>
@@ -978,7 +915,7 @@
                   <pic:spPr>
                     <a:xfrm>
                       <a:off x="0" y="0"/>
-                      <a:ext cx="4256428" cy="2642532"/>
+                      <a:ext cx="5940425" cy="4643755"/>
                     </a:xfrm>
                     <a:prstGeom prst="rect">
                       <a:avLst/>
@@ -999,51 +936,6 @@
           <w:szCs w:val="28"/>
         </w:rPr>
       </w:pPr>
-    </w:p>
-    <w:p>
-      <w:pPr>
-        <w:rPr>
-          <w:rFonts w:ascii="Times New Roman" w:hAnsi="Times New Roman" w:cs="Times New Roman"/>
-          <w:sz w:val="28"/>
-          <w:szCs w:val="28"/>
-        </w:rPr>
-      </w:pPr>
-    </w:p>
-    <w:p>
-      <w:pPr>
-        <w:rPr>
-          <w:rFonts w:ascii="Times New Roman" w:hAnsi="Times New Roman" w:cs="Times New Roman"/>
-          <w:sz w:val="28"/>
-          <w:szCs w:val="28"/>
-        </w:rPr>
-      </w:pPr>
-    </w:p>
-    <w:p>
-      <w:pPr>
-        <w:rPr>
-          <w:rFonts w:ascii="Times New Roman" w:hAnsi="Times New Roman" w:cs="Times New Roman"/>
-          <w:sz w:val="28"/>
-          <w:szCs w:val="28"/>
-        </w:rPr>
-      </w:pPr>
-    </w:p>
-    <w:p>
-      <w:pPr>
-        <w:rPr>
-          <w:rFonts w:ascii="Times New Roman" w:hAnsi="Times New Roman" w:cs="Times New Roman"/>
-          <w:sz w:val="28"/>
-          <w:szCs w:val="28"/>
-        </w:rPr>
-      </w:pPr>
-    </w:p>
-    <w:p>
-      <w:pPr>
-        <w:rPr>
-          <w:rFonts w:ascii="Times New Roman" w:hAnsi="Times New Roman" w:cs="Times New Roman"/>
-          <w:sz w:val="28"/>
-          <w:szCs w:val="28"/>
-        </w:rPr>
-      </w:pPr>
       <w:r>
         <w:rPr>
           <w:rFonts w:ascii="Times New Roman" w:hAnsi="Times New Roman" w:cs="Times New Roman"/>
@@ -1051,19 +943,67 @@
           <w:szCs w:val="28"/>
         </w:rPr>
         <w:lastRenderedPageBreak/>
-        <w:t>График:</w:t>
-      </w:r>
-    </w:p>
-    <w:p>
+        <w:t>Создал свой диод с помощью</w:t>
+      </w:r>
+      <w:r>
+        <w:rPr>
+          <w:rFonts w:ascii="Times New Roman" w:hAnsi="Times New Roman" w:cs="Times New Roman"/>
+          <w:sz w:val="28"/>
+          <w:szCs w:val="28"/>
+        </w:rPr>
+        <w:t xml:space="preserve"> </w:t>
+      </w:r>
+      <w:r>
+        <w:rPr>
+          <w:rFonts w:ascii="Times New Roman" w:hAnsi="Times New Roman" w:cs="Times New Roman"/>
+          <w:sz w:val="28"/>
+          <w:szCs w:val="28"/>
+          <w:lang w:val="en-US"/>
+        </w:rPr>
+        <w:t>Component</w:t>
+      </w:r>
+      <w:r>
+        <w:rPr>
+          <w:rFonts w:ascii="Times New Roman" w:hAnsi="Times New Roman" w:cs="Times New Roman"/>
+          <w:sz w:val="28"/>
+          <w:szCs w:val="28"/>
+        </w:rPr>
+        <w:t xml:space="preserve"> </w:t>
+      </w:r>
+      <w:r>
+        <w:rPr>
+          <w:rFonts w:ascii="Times New Roman" w:hAnsi="Times New Roman" w:cs="Times New Roman"/>
+          <w:sz w:val="28"/>
+          <w:szCs w:val="28"/>
+          <w:lang w:val="en-US"/>
+        </w:rPr>
+        <w:t>Wizard</w:t>
+      </w:r>
+      <w:r>
+        <w:rPr>
+          <w:rFonts w:ascii="Times New Roman" w:hAnsi="Times New Roman" w:cs="Times New Roman"/>
+          <w:sz w:val="28"/>
+          <w:szCs w:val="28"/>
+        </w:rPr>
+        <w:t>:</w:t>
+      </w:r>
+      <w:r>
+        <w:rPr>
+          <w:rFonts w:ascii="Times New Roman" w:hAnsi="Times New Roman" w:cs="Times New Roman"/>
+          <w:sz w:val="28"/>
+          <w:szCs w:val="28"/>
+        </w:rPr>
+        <w:br/>
+      </w:r>
       <w:r>
         <w:rPr>
           <w:noProof/>
         </w:rPr>
         <w:drawing>
-          <wp:inline distT="0" distB="0" distL="0" distR="0" wp14:anchorId="411D0F3D" wp14:editId="7F273C53">
-            <wp:extent cx="5838182" cy="3976577"/>
-            <wp:effectExtent l="0" t="0" r="0" b="5080"/>
-            <wp:docPr id="49" name="Рисунок 49"/>
+          <wp:inline distT="0" distB="0" distL="0" distR="0" wp14:anchorId="098680AF" wp14:editId="08037E10">
+            <wp:extent cx="5019675" cy="4333875"/>
+            <wp:effectExtent l="0" t="0" r="9525" b="9525"/>
+            <wp:docPr id="5" name="Рисунок 5"/>
             <wp:cNvGraphicFramePr>
               <a:graphicFrameLocks xmlns:a="http://schemas.openxmlformats.org/drawingml/2006/main" noChangeAspect="1"/>
             </wp:cNvGraphicFramePr>
@@ -1083,7 +1023,7 @@
                   <pic:spPr>
                     <a:xfrm>
                       <a:off x="0" y="0"/>
-                      <a:ext cx="6008482" cy="4092574"/>
+                      <a:ext cx="5019675" cy="4333875"/>
                     </a:xfrm>
                     <a:prstGeom prst="rect">
                       <a:avLst/>
@@ -1099,42 +1039,20 @@
     <w:p>
       <w:pPr>
         <w:rPr>
+          <w:rFonts w:ascii="Times New Roman" w:hAnsi="Times New Roman" w:cs="Times New Roman"/>
+          <w:sz w:val="28"/>
+          <w:szCs w:val="28"/>
+        </w:rPr>
+      </w:pPr>
+      <w:r>
+        <w:rPr>
           <w:noProof/>
         </w:rPr>
-      </w:pPr>
-      <w:r>
-        <w:rPr>
-          <w:rFonts w:ascii="Times New Roman" w:hAnsi="Times New Roman" w:cs="Times New Roman"/>
-          <w:sz w:val="28"/>
-          <w:szCs w:val="28"/>
-        </w:rPr>
-        <w:t>Схема с обратной ветвью:</w:t>
-      </w:r>
-      <w:r>
-        <w:rPr>
-          <w:noProof/>
-        </w:rPr>
-        <w:t xml:space="preserve"> </w:t>
-      </w:r>
-    </w:p>
-    <w:p>
-      <w:pPr>
-        <w:rPr>
-          <w:noProof/>
-        </w:rPr>
-      </w:pPr>
-      <w:r>
-        <w:rPr>
-          <w:rFonts w:ascii="Times New Roman" w:hAnsi="Times New Roman" w:cs="Times New Roman"/>
-          <w:noProof/>
-          <w:sz w:val="28"/>
-          <w:szCs w:val="28"/>
-        </w:rPr>
         <w:drawing>
-          <wp:inline distT="0" distB="0" distL="0" distR="0" wp14:anchorId="7588F3B5" wp14:editId="5FC87109">
-            <wp:extent cx="4742121" cy="3060444"/>
-            <wp:effectExtent l="0" t="0" r="1905" b="6985"/>
-            <wp:docPr id="50" name="Рисунок 50"/>
+          <wp:inline distT="0" distB="0" distL="0" distR="0" wp14:anchorId="0F673F69" wp14:editId="06F866C8">
+            <wp:extent cx="5067300" cy="4333875"/>
+            <wp:effectExtent l="0" t="0" r="0" b="9525"/>
+            <wp:docPr id="6" name="Рисунок 6"/>
             <wp:cNvGraphicFramePr>
               <a:graphicFrameLocks xmlns:a="http://schemas.openxmlformats.org/drawingml/2006/main" noChangeAspect="1"/>
             </wp:cNvGraphicFramePr>
@@ -1154,7 +1072,7 @@
                   <pic:spPr>
                     <a:xfrm>
                       <a:off x="0" y="0"/>
-                      <a:ext cx="4756294" cy="3069591"/>
+                      <a:ext cx="5067300" cy="4333875"/>
                     </a:xfrm>
                     <a:prstGeom prst="rect">
                       <a:avLst/>
@@ -1166,85 +1084,25 @@
           </wp:inline>
         </w:drawing>
       </w:r>
-      <w:r>
-        <w:rPr>
-          <w:rFonts w:ascii="Times New Roman" w:hAnsi="Times New Roman" w:cs="Times New Roman"/>
-          <w:sz w:val="28"/>
-          <w:szCs w:val="28"/>
-        </w:rPr>
-        <w:t xml:space="preserve"> </w:t>
-      </w:r>
-    </w:p>
-    <w:p>
-      <w:pPr>
-        <w:rPr>
-          <w:rFonts w:ascii="Times New Roman" w:hAnsi="Times New Roman" w:cs="Times New Roman"/>
-          <w:sz w:val="28"/>
-          <w:szCs w:val="28"/>
-        </w:rPr>
-      </w:pPr>
-    </w:p>
-    <w:p>
-      <w:pPr>
-        <w:rPr>
-          <w:rFonts w:ascii="Times New Roman" w:hAnsi="Times New Roman" w:cs="Times New Roman"/>
-          <w:sz w:val="28"/>
-          <w:szCs w:val="28"/>
-        </w:rPr>
-      </w:pPr>
-    </w:p>
-    <w:p>
-      <w:pPr>
-        <w:rPr>
-          <w:rFonts w:ascii="Times New Roman" w:hAnsi="Times New Roman" w:cs="Times New Roman"/>
-          <w:sz w:val="28"/>
-          <w:szCs w:val="28"/>
-        </w:rPr>
-      </w:pPr>
-    </w:p>
-    <w:p>
-      <w:pPr>
-        <w:rPr>
-          <w:rFonts w:ascii="Times New Roman" w:hAnsi="Times New Roman" w:cs="Times New Roman"/>
-          <w:sz w:val="28"/>
-          <w:szCs w:val="28"/>
-        </w:rPr>
-      </w:pPr>
-    </w:p>
-    <w:p>
-      <w:r>
-        <w:rPr>
-          <w:rFonts w:ascii="Times New Roman" w:hAnsi="Times New Roman" w:cs="Times New Roman"/>
-          <w:sz w:val="28"/>
-          <w:szCs w:val="28"/>
+    </w:p>
+    <w:p>
+      <w:pPr>
+        <w:rPr>
+          <w:rFonts w:ascii="Times New Roman" w:hAnsi="Times New Roman" w:cs="Times New Roman"/>
+          <w:sz w:val="28"/>
+          <w:szCs w:val="28"/>
+        </w:rPr>
+      </w:pPr>
+      <w:r>
+        <w:rPr>
+          <w:noProof/>
         </w:rPr>
         <w:lastRenderedPageBreak/>
-        <w:t>График:</w:t>
-      </w:r>
-      <w:r>
-        <w:t xml:space="preserve"> </w:t>
-      </w:r>
-    </w:p>
-    <w:p>
-      <w:pPr>
-        <w:rPr>
-          <w:rFonts w:ascii="Times New Roman" w:hAnsi="Times New Roman" w:cs="Times New Roman"/>
-          <w:sz w:val="28"/>
-          <w:szCs w:val="28"/>
-        </w:rPr>
-      </w:pPr>
-      <w:r>
-        <w:rPr>
-          <w:rFonts w:ascii="Times New Roman" w:hAnsi="Times New Roman" w:cs="Times New Roman"/>
-          <w:noProof/>
-          <w:sz w:val="28"/>
-          <w:szCs w:val="28"/>
-        </w:rPr>
         <w:drawing>
-          <wp:inline distT="0" distB="0" distL="0" distR="0" wp14:anchorId="09C2AC67" wp14:editId="01B7E363">
-            <wp:extent cx="5940425" cy="4046855"/>
-            <wp:effectExtent l="0" t="0" r="3175" b="0"/>
-            <wp:docPr id="51" name="Рисунок 51"/>
+          <wp:inline distT="0" distB="0" distL="0" distR="0" wp14:anchorId="47858B2F" wp14:editId="69395AB2">
+            <wp:extent cx="5267325" cy="5705475"/>
+            <wp:effectExtent l="0" t="0" r="9525" b="9525"/>
+            <wp:docPr id="11" name="Рисунок 11"/>
             <wp:cNvGraphicFramePr>
               <a:graphicFrameLocks xmlns:a="http://schemas.openxmlformats.org/drawingml/2006/main" noChangeAspect="1"/>
             </wp:cNvGraphicFramePr>
@@ -1264,7 +1122,7 @@
                   <pic:spPr>
                     <a:xfrm>
                       <a:off x="0" y="0"/>
-                      <a:ext cx="5940425" cy="4046855"/>
+                      <a:ext cx="5267325" cy="5705475"/>
                     </a:xfrm>
                     <a:prstGeom prst="rect">
                       <a:avLst/>
@@ -1279,126 +1137,22 @@
     </w:p>
     <w:p>
       <w:pPr>
-        <w:jc w:val="center"/>
-        <w:rPr>
-          <w:rFonts w:ascii="Times New Roman" w:hAnsi="Times New Roman" w:cs="Times New Roman"/>
-          <w:sz w:val="32"/>
-          <w:szCs w:val="32"/>
-          <w:u w:val="single"/>
-        </w:rPr>
-      </w:pPr>
-      <w:r>
-        <w:rPr>
-          <w:rFonts w:ascii="Times New Roman" w:hAnsi="Times New Roman" w:cs="Times New Roman"/>
-          <w:sz w:val="32"/>
-          <w:szCs w:val="32"/>
-          <w:u w:val="single"/>
-        </w:rPr>
-        <w:t xml:space="preserve">Эксперимент </w:t>
-      </w:r>
-      <w:r>
-        <w:rPr>
-          <w:rFonts w:ascii="Times New Roman" w:hAnsi="Times New Roman" w:cs="Times New Roman"/>
-          <w:sz w:val="32"/>
-          <w:szCs w:val="32"/>
-          <w:u w:val="single"/>
-        </w:rPr>
-        <w:t>3</w:t>
-      </w:r>
-    </w:p>
-    <w:p>
-      <w:pPr>
-        <w:jc w:val="center"/>
-        <w:rPr>
-          <w:rFonts w:ascii="Times New Roman" w:hAnsi="Times New Roman" w:cs="Times New Roman"/>
-          <w:sz w:val="32"/>
-          <w:szCs w:val="32"/>
-        </w:rPr>
-      </w:pPr>
-      <w:r>
-        <w:rPr>
-          <w:rFonts w:ascii="Times New Roman" w:hAnsi="Times New Roman" w:cs="Times New Roman"/>
-          <w:sz w:val="32"/>
-          <w:szCs w:val="32"/>
-        </w:rPr>
-        <w:t>Исследование ВАХ полупроводникового диода с и</w:t>
-      </w:r>
-      <w:r>
-        <w:rPr>
-          <w:rFonts w:ascii="Times New Roman" w:hAnsi="Times New Roman" w:cs="Times New Roman"/>
-          <w:sz w:val="32"/>
-          <w:szCs w:val="32"/>
-        </w:rPr>
-        <w:t>с</w:t>
-      </w:r>
-      <w:r>
-        <w:rPr>
-          <w:rFonts w:ascii="Times New Roman" w:hAnsi="Times New Roman" w:cs="Times New Roman"/>
-          <w:sz w:val="32"/>
-          <w:szCs w:val="32"/>
-        </w:rPr>
-        <w:t xml:space="preserve">пользованием </w:t>
-      </w:r>
-      <w:r>
-        <w:rPr>
-          <w:rFonts w:ascii="Times New Roman" w:hAnsi="Times New Roman" w:cs="Times New Roman"/>
-          <w:sz w:val="32"/>
-          <w:szCs w:val="32"/>
-        </w:rPr>
-        <w:t>осциллографа и генератора</w:t>
-      </w:r>
-      <w:r>
-        <w:rPr>
-          <w:rFonts w:ascii="Times New Roman" w:hAnsi="Times New Roman" w:cs="Times New Roman"/>
-          <w:sz w:val="32"/>
-          <w:szCs w:val="32"/>
-        </w:rPr>
-        <w:t>.</w:t>
-      </w:r>
-    </w:p>
-    <w:p>
-      <w:pPr>
-        <w:rPr>
-          <w:rFonts w:ascii="Times New Roman" w:hAnsi="Times New Roman" w:cs="Times New Roman"/>
-          <w:sz w:val="28"/>
-          <w:szCs w:val="28"/>
-        </w:rPr>
-      </w:pPr>
-      <w:r>
-        <w:rPr>
-          <w:rFonts w:ascii="Times New Roman" w:hAnsi="Times New Roman" w:cs="Times New Roman"/>
-          <w:sz w:val="28"/>
-          <w:szCs w:val="28"/>
-        </w:rPr>
-        <w:t>Схема</w:t>
-      </w:r>
-      <w:r>
-        <w:rPr>
-          <w:rFonts w:ascii="Times New Roman" w:hAnsi="Times New Roman" w:cs="Times New Roman"/>
-          <w:sz w:val="28"/>
-          <w:szCs w:val="28"/>
-        </w:rPr>
-        <w:t xml:space="preserve"> и настройки генератора</w:t>
-      </w:r>
-      <w:r>
-        <w:rPr>
-          <w:rFonts w:ascii="Times New Roman" w:hAnsi="Times New Roman" w:cs="Times New Roman"/>
-          <w:sz w:val="28"/>
-          <w:szCs w:val="28"/>
-        </w:rPr>
-        <w:t>:</w:t>
-      </w:r>
-    </w:p>
-    <w:p>
+        <w:rPr>
+          <w:rFonts w:ascii="Times New Roman" w:hAnsi="Times New Roman" w:cs="Times New Roman"/>
+          <w:sz w:val="28"/>
+          <w:szCs w:val="28"/>
+        </w:rPr>
+      </w:pPr>
       <w:r>
         <w:rPr>
           <w:noProof/>
         </w:rPr>
+        <w:lastRenderedPageBreak/>
         <w:drawing>
-          <wp:inline distT="0" distB="0" distL="0" distR="0" wp14:anchorId="58880754" wp14:editId="0CC6FE13">
-            <wp:extent cx="3530010" cy="2679405"/>
-            <wp:effectExtent l="0" t="0" r="0" b="6985"/>
-            <wp:docPr id="1" name="Рисунок 1"/>
+          <wp:inline distT="0" distB="0" distL="0" distR="0" wp14:anchorId="258F229F" wp14:editId="7F2FF41E">
+            <wp:extent cx="5229225" cy="4486275"/>
+            <wp:effectExtent l="0" t="0" r="9525" b="9525"/>
+            <wp:docPr id="8" name="Рисунок 8"/>
             <wp:cNvGraphicFramePr>
               <a:graphicFrameLocks xmlns:a="http://schemas.openxmlformats.org/drawingml/2006/main" noChangeAspect="1"/>
             </wp:cNvGraphicFramePr>
@@ -1418,7 +1172,7 @@
                   <pic:spPr>
                     <a:xfrm>
                       <a:off x="0" y="0"/>
-                      <a:ext cx="3552514" cy="2696486"/>
+                      <a:ext cx="5229225" cy="4486275"/>
                     </a:xfrm>
                     <a:prstGeom prst="rect">
                       <a:avLst/>
@@ -1430,21 +1184,25 @@
           </wp:inline>
         </w:drawing>
       </w:r>
+    </w:p>
+    <w:p>
+      <w:pPr>
+        <w:rPr>
+          <w:rFonts w:ascii="Times New Roman" w:hAnsi="Times New Roman" w:cs="Times New Roman"/>
+          <w:sz w:val="28"/>
+          <w:szCs w:val="28"/>
+        </w:rPr>
+      </w:pPr>
       <w:r>
         <w:rPr>
           <w:noProof/>
         </w:rPr>
-        <w:t xml:space="preserve"> </w:t>
-      </w:r>
-      <w:r>
-        <w:rPr>
-          <w:noProof/>
-        </w:rPr>
+        <w:lastRenderedPageBreak/>
         <w:drawing>
-          <wp:inline distT="0" distB="0" distL="0" distR="0" wp14:anchorId="17585364" wp14:editId="3283D9A7">
-            <wp:extent cx="2286319" cy="2781688"/>
-            <wp:effectExtent l="0" t="0" r="0" b="0"/>
-            <wp:docPr id="9" name="Рисунок 9"/>
+          <wp:inline distT="0" distB="0" distL="0" distR="0" wp14:anchorId="20E37659" wp14:editId="513FF4EB">
+            <wp:extent cx="5219700" cy="5705475"/>
+            <wp:effectExtent l="0" t="0" r="0" b="9525"/>
+            <wp:docPr id="10" name="Рисунок 10"/>
             <wp:cNvGraphicFramePr>
               <a:graphicFrameLocks xmlns:a="http://schemas.openxmlformats.org/drawingml/2006/main" noChangeAspect="1"/>
             </wp:cNvGraphicFramePr>
@@ -1464,7 +1222,7 @@
                   <pic:spPr>
                     <a:xfrm>
                       <a:off x="0" y="0"/>
-                      <a:ext cx="2286319" cy="2781688"/>
+                      <a:ext cx="5219700" cy="5705475"/>
                     </a:xfrm>
                     <a:prstGeom prst="rect">
                       <a:avLst/>
@@ -1485,44 +1243,16 @@
           <w:szCs w:val="28"/>
         </w:rPr>
       </w:pPr>
-    </w:p>
-    <w:p>
-      <w:pPr>
-        <w:rPr>
-          <w:rFonts w:ascii="Times New Roman" w:hAnsi="Times New Roman" w:cs="Times New Roman"/>
-          <w:sz w:val="28"/>
-          <w:szCs w:val="28"/>
-        </w:rPr>
-      </w:pPr>
-    </w:p>
-    <w:p>
-      <w:pPr>
-        <w:rPr>
-          <w:rFonts w:ascii="Times New Roman" w:hAnsi="Times New Roman" w:cs="Times New Roman"/>
-          <w:sz w:val="28"/>
-          <w:szCs w:val="28"/>
-        </w:rPr>
-      </w:pPr>
-      <w:r>
-        <w:rPr>
-          <w:rFonts w:ascii="Times New Roman" w:hAnsi="Times New Roman" w:cs="Times New Roman"/>
-          <w:sz w:val="28"/>
-          <w:szCs w:val="28"/>
+      <w:r>
+        <w:rPr>
+          <w:noProof/>
         </w:rPr>
         <w:lastRenderedPageBreak/>
-        <w:t>ВАХ на экране осциллографа:</w:t>
-      </w:r>
-    </w:p>
-    <w:p>
-      <w:r>
-        <w:rPr>
-          <w:noProof/>
-        </w:rPr>
         <w:drawing>
-          <wp:inline distT="0" distB="0" distL="0" distR="0" wp14:anchorId="0C981484" wp14:editId="7E78F74F">
-            <wp:extent cx="5940425" cy="4681220"/>
-            <wp:effectExtent l="0" t="0" r="3175" b="5080"/>
-            <wp:docPr id="16" name="Рисунок 16"/>
+          <wp:inline distT="0" distB="0" distL="0" distR="0" wp14:anchorId="0AF67CFD" wp14:editId="2D25A3EB">
+            <wp:extent cx="5219700" cy="5705475"/>
+            <wp:effectExtent l="0" t="0" r="0" b="9525"/>
+            <wp:docPr id="12" name="Рисунок 12"/>
             <wp:cNvGraphicFramePr>
               <a:graphicFrameLocks xmlns:a="http://schemas.openxmlformats.org/drawingml/2006/main" noChangeAspect="1"/>
             </wp:cNvGraphicFramePr>
@@ -1542,6 +1272,842 @@
                   <pic:spPr>
                     <a:xfrm>
                       <a:off x="0" y="0"/>
+                      <a:ext cx="5219700" cy="5705475"/>
+                    </a:xfrm>
+                    <a:prstGeom prst="rect">
+                      <a:avLst/>
+                    </a:prstGeom>
+                  </pic:spPr>
+                </pic:pic>
+              </a:graphicData>
+            </a:graphic>
+          </wp:inline>
+        </w:drawing>
+      </w:r>
+    </w:p>
+    <w:p>
+      <w:pPr>
+        <w:rPr>
+          <w:rFonts w:ascii="Times New Roman" w:hAnsi="Times New Roman" w:cs="Times New Roman"/>
+          <w:sz w:val="28"/>
+          <w:szCs w:val="28"/>
+        </w:rPr>
+      </w:pPr>
+      <w:r>
+        <w:rPr>
+          <w:noProof/>
+        </w:rPr>
+        <w:lastRenderedPageBreak/>
+        <w:drawing>
+          <wp:inline distT="0" distB="0" distL="0" distR="0" wp14:anchorId="0EA59725" wp14:editId="19057B67">
+            <wp:extent cx="5940425" cy="4099560"/>
+            <wp:effectExtent l="0" t="0" r="3175" b="0"/>
+            <wp:docPr id="13" name="Рисунок 13"/>
+            <wp:cNvGraphicFramePr>
+              <a:graphicFrameLocks xmlns:a="http://schemas.openxmlformats.org/drawingml/2006/main" noChangeAspect="1"/>
+            </wp:cNvGraphicFramePr>
+            <a:graphic xmlns:a="http://schemas.openxmlformats.org/drawingml/2006/main">
+              <a:graphicData uri="http://schemas.openxmlformats.org/drawingml/2006/picture">
+                <pic:pic xmlns:pic="http://schemas.openxmlformats.org/drawingml/2006/picture">
+                  <pic:nvPicPr>
+                    <pic:cNvPr id="1" name=""/>
+                    <pic:cNvPicPr/>
+                  </pic:nvPicPr>
+                  <pic:blipFill>
+                    <a:blip r:embed="rId11"/>
+                    <a:stretch>
+                      <a:fillRect/>
+                    </a:stretch>
+                  </pic:blipFill>
+                  <pic:spPr>
+                    <a:xfrm>
+                      <a:off x="0" y="0"/>
+                      <a:ext cx="5940425" cy="4099560"/>
+                    </a:xfrm>
+                    <a:prstGeom prst="rect">
+                      <a:avLst/>
+                    </a:prstGeom>
+                  </pic:spPr>
+                </pic:pic>
+              </a:graphicData>
+            </a:graphic>
+          </wp:inline>
+        </w:drawing>
+      </w:r>
+    </w:p>
+    <w:p>
+      <w:pPr>
+        <w:spacing w:after="200" w:line="276" w:lineRule="auto"/>
+        <w:rPr>
+          <w:rFonts w:ascii="Times New Roman" w:hAnsi="Times New Roman" w:cs="Times New Roman"/>
+          <w:color w:val="FF0000"/>
+          <w:sz w:val="28"/>
+          <w:szCs w:val="28"/>
+        </w:rPr>
+      </w:pPr>
+    </w:p>
+    <w:p>
+      <w:pPr>
+        <w:jc w:val="center"/>
+        <w:rPr>
+          <w:rFonts w:ascii="Times New Roman" w:hAnsi="Times New Roman" w:cs="Times New Roman"/>
+          <w:sz w:val="32"/>
+          <w:szCs w:val="32"/>
+          <w:u w:val="single"/>
+        </w:rPr>
+      </w:pPr>
+      <w:r>
+        <w:rPr>
+          <w:rFonts w:ascii="Times New Roman" w:hAnsi="Times New Roman" w:cs="Times New Roman"/>
+          <w:sz w:val="32"/>
+          <w:szCs w:val="32"/>
+          <w:u w:val="single"/>
+        </w:rPr>
+        <w:t>Эксперимент 2</w:t>
+      </w:r>
+    </w:p>
+    <w:p>
+      <w:pPr>
+        <w:jc w:val="center"/>
+        <w:rPr>
+          <w:rFonts w:ascii="Times New Roman" w:hAnsi="Times New Roman" w:cs="Times New Roman"/>
+          <w:sz w:val="32"/>
+          <w:szCs w:val="32"/>
+        </w:rPr>
+      </w:pPr>
+      <w:r>
+        <w:rPr>
+          <w:rFonts w:ascii="Times New Roman" w:hAnsi="Times New Roman" w:cs="Times New Roman"/>
+          <w:sz w:val="32"/>
+          <w:szCs w:val="32"/>
+        </w:rPr>
+        <w:t>Исследование ВАХ полупроводникового диода с и</w:t>
+      </w:r>
+      <w:r>
+        <w:rPr>
+          <w:rFonts w:ascii="Times New Roman" w:hAnsi="Times New Roman" w:cs="Times New Roman"/>
+          <w:sz w:val="32"/>
+          <w:szCs w:val="32"/>
+        </w:rPr>
+        <w:t>с</w:t>
+      </w:r>
+      <w:r>
+        <w:rPr>
+          <w:rFonts w:ascii="Times New Roman" w:hAnsi="Times New Roman" w:cs="Times New Roman"/>
+          <w:sz w:val="32"/>
+          <w:szCs w:val="32"/>
+        </w:rPr>
+        <w:t>пользованием мультиметров.</w:t>
+      </w:r>
+    </w:p>
+    <w:p>
+      <w:pPr>
+        <w:rPr>
+          <w:noProof/>
+        </w:rPr>
+      </w:pPr>
+      <w:r>
+        <w:rPr>
+          <w:rFonts w:ascii="Times New Roman" w:hAnsi="Times New Roman" w:cs="Times New Roman"/>
+          <w:sz w:val="28"/>
+          <w:szCs w:val="28"/>
+        </w:rPr>
+        <w:t>Схема</w:t>
+      </w:r>
+      <w:r>
+        <w:rPr>
+          <w:rFonts w:ascii="Times New Roman" w:hAnsi="Times New Roman" w:cs="Times New Roman"/>
+          <w:sz w:val="28"/>
+          <w:szCs w:val="28"/>
+        </w:rPr>
+        <w:t>:</w:t>
+      </w:r>
+      <w:r>
+        <w:rPr>
+          <w:noProof/>
+        </w:rPr>
+        <w:t xml:space="preserve"> </w:t>
+      </w:r>
+    </w:p>
+    <w:p>
+      <w:pPr>
+        <w:rPr>
+          <w:rFonts w:ascii="Times New Roman" w:hAnsi="Times New Roman" w:cs="Times New Roman"/>
+          <w:sz w:val="28"/>
+          <w:szCs w:val="28"/>
+        </w:rPr>
+      </w:pPr>
+      <w:r>
+        <w:rPr>
+          <w:rFonts w:ascii="Times New Roman" w:hAnsi="Times New Roman" w:cs="Times New Roman"/>
+          <w:noProof/>
+          <w:sz w:val="28"/>
+          <w:szCs w:val="28"/>
+        </w:rPr>
+        <w:drawing>
+          <wp:inline distT="0" distB="0" distL="0" distR="0" wp14:anchorId="310F7711" wp14:editId="56174990">
+            <wp:extent cx="4178810" cy="2594344"/>
+            <wp:effectExtent l="0" t="0" r="0" b="0"/>
+            <wp:docPr id="48" name="Рисунок 48"/>
+            <wp:cNvGraphicFramePr>
+              <a:graphicFrameLocks xmlns:a="http://schemas.openxmlformats.org/drawingml/2006/main" noChangeAspect="1"/>
+            </wp:cNvGraphicFramePr>
+            <a:graphic xmlns:a="http://schemas.openxmlformats.org/drawingml/2006/main">
+              <a:graphicData uri="http://schemas.openxmlformats.org/drawingml/2006/picture">
+                <pic:pic xmlns:pic="http://schemas.openxmlformats.org/drawingml/2006/picture">
+                  <pic:nvPicPr>
+                    <pic:cNvPr id="1" name=""/>
+                    <pic:cNvPicPr/>
+                  </pic:nvPicPr>
+                  <pic:blipFill>
+                    <a:blip r:embed="rId12"/>
+                    <a:stretch>
+                      <a:fillRect/>
+                    </a:stretch>
+                  </pic:blipFill>
+                  <pic:spPr>
+                    <a:xfrm>
+                      <a:off x="0" y="0"/>
+                      <a:ext cx="4256428" cy="2642532"/>
+                    </a:xfrm>
+                    <a:prstGeom prst="rect">
+                      <a:avLst/>
+                    </a:prstGeom>
+                  </pic:spPr>
+                </pic:pic>
+              </a:graphicData>
+            </a:graphic>
+          </wp:inline>
+        </w:drawing>
+      </w:r>
+    </w:p>
+    <w:p>
+      <w:pPr>
+        <w:rPr>
+          <w:rFonts w:ascii="Times New Roman" w:hAnsi="Times New Roman" w:cs="Times New Roman"/>
+          <w:sz w:val="28"/>
+          <w:szCs w:val="28"/>
+        </w:rPr>
+      </w:pPr>
+    </w:p>
+    <w:p>
+      <w:pPr>
+        <w:rPr>
+          <w:rFonts w:ascii="Times New Roman" w:hAnsi="Times New Roman" w:cs="Times New Roman"/>
+          <w:sz w:val="28"/>
+          <w:szCs w:val="28"/>
+          <w:lang w:val="en-US"/>
+        </w:rPr>
+      </w:pPr>
+      <w:r>
+        <w:rPr>
+          <w:rFonts w:ascii="Times New Roman" w:hAnsi="Times New Roman" w:cs="Times New Roman"/>
+          <w:sz w:val="28"/>
+          <w:szCs w:val="28"/>
+        </w:rPr>
+        <w:lastRenderedPageBreak/>
+        <w:t>Измерение в интерактивном режиме:</w:t>
+      </w:r>
+      <w:r>
+        <w:rPr>
+          <w:rFonts w:ascii="Times New Roman" w:hAnsi="Times New Roman" w:cs="Times New Roman"/>
+          <w:sz w:val="28"/>
+          <w:szCs w:val="28"/>
+        </w:rPr>
+        <w:br/>
+      </w:r>
+      <w:r>
+        <w:rPr>
+          <w:noProof/>
+        </w:rPr>
+        <w:drawing>
+          <wp:inline distT="0" distB="0" distL="0" distR="0" wp14:anchorId="4E6ADE1F" wp14:editId="2C07DAC0">
+            <wp:extent cx="5940425" cy="3187065"/>
+            <wp:effectExtent l="0" t="0" r="3175" b="0"/>
+            <wp:docPr id="3" name="Рисунок 3"/>
+            <wp:cNvGraphicFramePr>
+              <a:graphicFrameLocks xmlns:a="http://schemas.openxmlformats.org/drawingml/2006/main" noChangeAspect="1"/>
+            </wp:cNvGraphicFramePr>
+            <a:graphic xmlns:a="http://schemas.openxmlformats.org/drawingml/2006/main">
+              <a:graphicData uri="http://schemas.openxmlformats.org/drawingml/2006/picture">
+                <pic:pic xmlns:pic="http://schemas.openxmlformats.org/drawingml/2006/picture">
+                  <pic:nvPicPr>
+                    <pic:cNvPr id="1" name=""/>
+                    <pic:cNvPicPr/>
+                  </pic:nvPicPr>
+                  <pic:blipFill>
+                    <a:blip r:embed="rId13"/>
+                    <a:stretch>
+                      <a:fillRect/>
+                    </a:stretch>
+                  </pic:blipFill>
+                  <pic:spPr>
+                    <a:xfrm>
+                      <a:off x="0" y="0"/>
+                      <a:ext cx="5940425" cy="3187065"/>
+                    </a:xfrm>
+                    <a:prstGeom prst="rect">
+                      <a:avLst/>
+                    </a:prstGeom>
+                  </pic:spPr>
+                </pic:pic>
+              </a:graphicData>
+            </a:graphic>
+          </wp:inline>
+        </w:drawing>
+      </w:r>
+    </w:p>
+    <w:p>
+      <w:pPr>
+        <w:rPr>
+          <w:rFonts w:ascii="Times New Roman" w:hAnsi="Times New Roman" w:cs="Times New Roman"/>
+          <w:sz w:val="28"/>
+          <w:szCs w:val="28"/>
+        </w:rPr>
+      </w:pPr>
+    </w:p>
+    <w:p>
+      <w:pPr>
+        <w:rPr>
+          <w:rFonts w:ascii="Times New Roman" w:hAnsi="Times New Roman" w:cs="Times New Roman"/>
+          <w:sz w:val="28"/>
+          <w:szCs w:val="28"/>
+        </w:rPr>
+      </w:pPr>
+    </w:p>
+    <w:p>
+      <w:pPr>
+        <w:rPr>
+          <w:rFonts w:ascii="Times New Roman" w:hAnsi="Times New Roman" w:cs="Times New Roman"/>
+          <w:sz w:val="28"/>
+          <w:szCs w:val="28"/>
+        </w:rPr>
+      </w:pPr>
+    </w:p>
+    <w:p>
+      <w:pPr>
+        <w:rPr>
+          <w:rFonts w:ascii="Times New Roman" w:hAnsi="Times New Roman" w:cs="Times New Roman"/>
+          <w:sz w:val="28"/>
+          <w:szCs w:val="28"/>
+        </w:rPr>
+      </w:pPr>
+    </w:p>
+    <w:p>
+      <w:pPr>
+        <w:rPr>
+          <w:rFonts w:ascii="Times New Roman" w:hAnsi="Times New Roman" w:cs="Times New Roman"/>
+          <w:sz w:val="28"/>
+          <w:szCs w:val="28"/>
+        </w:rPr>
+      </w:pPr>
+    </w:p>
+    <w:p>
+      <w:pPr>
+        <w:rPr>
+          <w:rFonts w:ascii="Times New Roman" w:hAnsi="Times New Roman" w:cs="Times New Roman"/>
+          <w:sz w:val="28"/>
+          <w:szCs w:val="28"/>
+        </w:rPr>
+      </w:pPr>
+      <w:r>
+        <w:rPr>
+          <w:rFonts w:ascii="Times New Roman" w:hAnsi="Times New Roman" w:cs="Times New Roman"/>
+          <w:sz w:val="28"/>
+          <w:szCs w:val="28"/>
+        </w:rPr>
+        <w:t>График:</w:t>
+      </w:r>
+    </w:p>
+    <w:p>
+      <w:r>
+        <w:rPr>
+          <w:noProof/>
+        </w:rPr>
+        <w:lastRenderedPageBreak/>
+        <w:drawing>
+          <wp:inline distT="0" distB="0" distL="0" distR="0" wp14:anchorId="411D0F3D" wp14:editId="7F273C53">
+            <wp:extent cx="5838182" cy="3976577"/>
+            <wp:effectExtent l="0" t="0" r="0" b="5080"/>
+            <wp:docPr id="49" name="Рисунок 49"/>
+            <wp:cNvGraphicFramePr>
+              <a:graphicFrameLocks xmlns:a="http://schemas.openxmlformats.org/drawingml/2006/main" noChangeAspect="1"/>
+            </wp:cNvGraphicFramePr>
+            <a:graphic xmlns:a="http://schemas.openxmlformats.org/drawingml/2006/main">
+              <a:graphicData uri="http://schemas.openxmlformats.org/drawingml/2006/picture">
+                <pic:pic xmlns:pic="http://schemas.openxmlformats.org/drawingml/2006/picture">
+                  <pic:nvPicPr>
+                    <pic:cNvPr id="1" name=""/>
+                    <pic:cNvPicPr/>
+                  </pic:nvPicPr>
+                  <pic:blipFill>
+                    <a:blip r:embed="rId14"/>
+                    <a:stretch>
+                      <a:fillRect/>
+                    </a:stretch>
+                  </pic:blipFill>
+                  <pic:spPr>
+                    <a:xfrm>
+                      <a:off x="0" y="0"/>
+                      <a:ext cx="6008482" cy="4092574"/>
+                    </a:xfrm>
+                    <a:prstGeom prst="rect">
+                      <a:avLst/>
+                    </a:prstGeom>
+                  </pic:spPr>
+                </pic:pic>
+              </a:graphicData>
+            </a:graphic>
+          </wp:inline>
+        </w:drawing>
+      </w:r>
+    </w:p>
+    <w:p>
+      <w:pPr>
+        <w:rPr>
+          <w:noProof/>
+        </w:rPr>
+      </w:pPr>
+      <w:r>
+        <w:rPr>
+          <w:rFonts w:ascii="Times New Roman" w:hAnsi="Times New Roman" w:cs="Times New Roman"/>
+          <w:sz w:val="28"/>
+          <w:szCs w:val="28"/>
+        </w:rPr>
+        <w:t>Схема с обратной ветвью:</w:t>
+      </w:r>
+      <w:r>
+        <w:rPr>
+          <w:noProof/>
+        </w:rPr>
+        <w:t xml:space="preserve"> </w:t>
+      </w:r>
+    </w:p>
+    <w:p>
+      <w:pPr>
+        <w:rPr>
+          <w:noProof/>
+        </w:rPr>
+      </w:pPr>
+      <w:r>
+        <w:rPr>
+          <w:rFonts w:ascii="Times New Roman" w:hAnsi="Times New Roman" w:cs="Times New Roman"/>
+          <w:noProof/>
+          <w:sz w:val="28"/>
+          <w:szCs w:val="28"/>
+        </w:rPr>
+        <w:drawing>
+          <wp:inline distT="0" distB="0" distL="0" distR="0" wp14:anchorId="7588F3B5" wp14:editId="5FC87109">
+            <wp:extent cx="4742121" cy="3060444"/>
+            <wp:effectExtent l="0" t="0" r="1905" b="6985"/>
+            <wp:docPr id="50" name="Рисунок 50"/>
+            <wp:cNvGraphicFramePr>
+              <a:graphicFrameLocks xmlns:a="http://schemas.openxmlformats.org/drawingml/2006/main" noChangeAspect="1"/>
+            </wp:cNvGraphicFramePr>
+            <a:graphic xmlns:a="http://schemas.openxmlformats.org/drawingml/2006/main">
+              <a:graphicData uri="http://schemas.openxmlformats.org/drawingml/2006/picture">
+                <pic:pic xmlns:pic="http://schemas.openxmlformats.org/drawingml/2006/picture">
+                  <pic:nvPicPr>
+                    <pic:cNvPr id="1" name=""/>
+                    <pic:cNvPicPr/>
+                  </pic:nvPicPr>
+                  <pic:blipFill>
+                    <a:blip r:embed="rId15"/>
+                    <a:stretch>
+                      <a:fillRect/>
+                    </a:stretch>
+                  </pic:blipFill>
+                  <pic:spPr>
+                    <a:xfrm>
+                      <a:off x="0" y="0"/>
+                      <a:ext cx="4756294" cy="3069591"/>
+                    </a:xfrm>
+                    <a:prstGeom prst="rect">
+                      <a:avLst/>
+                    </a:prstGeom>
+                  </pic:spPr>
+                </pic:pic>
+              </a:graphicData>
+            </a:graphic>
+          </wp:inline>
+        </w:drawing>
+      </w:r>
+      <w:r>
+        <w:rPr>
+          <w:rFonts w:ascii="Times New Roman" w:hAnsi="Times New Roman" w:cs="Times New Roman"/>
+          <w:sz w:val="28"/>
+          <w:szCs w:val="28"/>
+        </w:rPr>
+        <w:t xml:space="preserve"> </w:t>
+      </w:r>
+    </w:p>
+    <w:p>
+      <w:pPr>
+        <w:rPr>
+          <w:rFonts w:ascii="Times New Roman" w:hAnsi="Times New Roman" w:cs="Times New Roman"/>
+          <w:sz w:val="28"/>
+          <w:szCs w:val="28"/>
+        </w:rPr>
+      </w:pPr>
+    </w:p>
+    <w:p>
+      <w:pPr>
+        <w:rPr>
+          <w:rFonts w:ascii="Times New Roman" w:hAnsi="Times New Roman" w:cs="Times New Roman"/>
+          <w:sz w:val="28"/>
+          <w:szCs w:val="28"/>
+        </w:rPr>
+      </w:pPr>
+    </w:p>
+    <w:p>
+      <w:pPr>
+        <w:rPr>
+          <w:rFonts w:ascii="Times New Roman" w:hAnsi="Times New Roman" w:cs="Times New Roman"/>
+          <w:sz w:val="28"/>
+          <w:szCs w:val="28"/>
+        </w:rPr>
+      </w:pPr>
+    </w:p>
+    <w:p>
+      <w:pPr>
+        <w:rPr>
+          <w:rFonts w:ascii="Times New Roman" w:hAnsi="Times New Roman" w:cs="Times New Roman"/>
+          <w:sz w:val="28"/>
+          <w:szCs w:val="28"/>
+        </w:rPr>
+      </w:pPr>
+    </w:p>
+    <w:p>
+      <w:r>
+        <w:rPr>
+          <w:rFonts w:ascii="Times New Roman" w:hAnsi="Times New Roman" w:cs="Times New Roman"/>
+          <w:sz w:val="28"/>
+          <w:szCs w:val="28"/>
+        </w:rPr>
+        <w:t>График:</w:t>
+      </w:r>
+      <w:r>
+        <w:t xml:space="preserve"> </w:t>
+      </w:r>
+    </w:p>
+    <w:p>
+      <w:pPr>
+        <w:rPr>
+          <w:rFonts w:ascii="Times New Roman" w:hAnsi="Times New Roman" w:cs="Times New Roman"/>
+          <w:sz w:val="28"/>
+          <w:szCs w:val="28"/>
+        </w:rPr>
+      </w:pPr>
+      <w:r>
+        <w:rPr>
+          <w:rFonts w:ascii="Times New Roman" w:hAnsi="Times New Roman" w:cs="Times New Roman"/>
+          <w:noProof/>
+          <w:sz w:val="28"/>
+          <w:szCs w:val="28"/>
+        </w:rPr>
+        <w:lastRenderedPageBreak/>
+        <w:drawing>
+          <wp:inline distT="0" distB="0" distL="0" distR="0" wp14:anchorId="09C2AC67" wp14:editId="01B7E363">
+            <wp:extent cx="5940425" cy="4046855"/>
+            <wp:effectExtent l="0" t="0" r="3175" b="0"/>
+            <wp:docPr id="51" name="Рисунок 51"/>
+            <wp:cNvGraphicFramePr>
+              <a:graphicFrameLocks xmlns:a="http://schemas.openxmlformats.org/drawingml/2006/main" noChangeAspect="1"/>
+            </wp:cNvGraphicFramePr>
+            <a:graphic xmlns:a="http://schemas.openxmlformats.org/drawingml/2006/main">
+              <a:graphicData uri="http://schemas.openxmlformats.org/drawingml/2006/picture">
+                <pic:pic xmlns:pic="http://schemas.openxmlformats.org/drawingml/2006/picture">
+                  <pic:nvPicPr>
+                    <pic:cNvPr id="1" name=""/>
+                    <pic:cNvPicPr/>
+                  </pic:nvPicPr>
+                  <pic:blipFill>
+                    <a:blip r:embed="rId16"/>
+                    <a:stretch>
+                      <a:fillRect/>
+                    </a:stretch>
+                  </pic:blipFill>
+                  <pic:spPr>
+                    <a:xfrm>
+                      <a:off x="0" y="0"/>
+                      <a:ext cx="5940425" cy="4046855"/>
+                    </a:xfrm>
+                    <a:prstGeom prst="rect">
+                      <a:avLst/>
+                    </a:prstGeom>
+                  </pic:spPr>
+                </pic:pic>
+              </a:graphicData>
+            </a:graphic>
+          </wp:inline>
+        </w:drawing>
+      </w:r>
+    </w:p>
+    <w:p>
+      <w:pPr>
+        <w:jc w:val="center"/>
+        <w:rPr>
+          <w:rFonts w:ascii="Times New Roman" w:hAnsi="Times New Roman" w:cs="Times New Roman"/>
+          <w:sz w:val="32"/>
+          <w:szCs w:val="32"/>
+          <w:u w:val="single"/>
+        </w:rPr>
+      </w:pPr>
+      <w:r>
+        <w:rPr>
+          <w:rFonts w:ascii="Times New Roman" w:hAnsi="Times New Roman" w:cs="Times New Roman"/>
+          <w:sz w:val="32"/>
+          <w:szCs w:val="32"/>
+          <w:u w:val="single"/>
+        </w:rPr>
+        <w:t xml:space="preserve">Эксперимент </w:t>
+      </w:r>
+      <w:r>
+        <w:rPr>
+          <w:rFonts w:ascii="Times New Roman" w:hAnsi="Times New Roman" w:cs="Times New Roman"/>
+          <w:sz w:val="32"/>
+          <w:szCs w:val="32"/>
+          <w:u w:val="single"/>
+        </w:rPr>
+        <w:t>3</w:t>
+      </w:r>
+    </w:p>
+    <w:p>
+      <w:pPr>
+        <w:jc w:val="center"/>
+        <w:rPr>
+          <w:rFonts w:ascii="Times New Roman" w:hAnsi="Times New Roman" w:cs="Times New Roman"/>
+          <w:sz w:val="32"/>
+          <w:szCs w:val="32"/>
+        </w:rPr>
+      </w:pPr>
+      <w:r>
+        <w:rPr>
+          <w:rFonts w:ascii="Times New Roman" w:hAnsi="Times New Roman" w:cs="Times New Roman"/>
+          <w:sz w:val="32"/>
+          <w:szCs w:val="32"/>
+        </w:rPr>
+        <w:t>Исследование ВАХ полупроводникового диода с и</w:t>
+      </w:r>
+      <w:r>
+        <w:rPr>
+          <w:rFonts w:ascii="Times New Roman" w:hAnsi="Times New Roman" w:cs="Times New Roman"/>
+          <w:sz w:val="32"/>
+          <w:szCs w:val="32"/>
+        </w:rPr>
+        <w:t>с</w:t>
+      </w:r>
+      <w:r>
+        <w:rPr>
+          <w:rFonts w:ascii="Times New Roman" w:hAnsi="Times New Roman" w:cs="Times New Roman"/>
+          <w:sz w:val="32"/>
+          <w:szCs w:val="32"/>
+        </w:rPr>
+        <w:t xml:space="preserve">пользованием </w:t>
+      </w:r>
+      <w:r>
+        <w:rPr>
+          <w:rFonts w:ascii="Times New Roman" w:hAnsi="Times New Roman" w:cs="Times New Roman"/>
+          <w:sz w:val="32"/>
+          <w:szCs w:val="32"/>
+        </w:rPr>
+        <w:t>осциллографа и генератора</w:t>
+      </w:r>
+      <w:r>
+        <w:rPr>
+          <w:rFonts w:ascii="Times New Roman" w:hAnsi="Times New Roman" w:cs="Times New Roman"/>
+          <w:sz w:val="32"/>
+          <w:szCs w:val="32"/>
+        </w:rPr>
+        <w:t>.</w:t>
+      </w:r>
+    </w:p>
+    <w:p>
+      <w:pPr>
+        <w:rPr>
+          <w:rFonts w:ascii="Times New Roman" w:hAnsi="Times New Roman" w:cs="Times New Roman"/>
+          <w:sz w:val="28"/>
+          <w:szCs w:val="28"/>
+        </w:rPr>
+      </w:pPr>
+      <w:r>
+        <w:rPr>
+          <w:rFonts w:ascii="Times New Roman" w:hAnsi="Times New Roman" w:cs="Times New Roman"/>
+          <w:sz w:val="28"/>
+          <w:szCs w:val="28"/>
+        </w:rPr>
+        <w:t>Схема</w:t>
+      </w:r>
+      <w:r>
+        <w:rPr>
+          <w:rFonts w:ascii="Times New Roman" w:hAnsi="Times New Roman" w:cs="Times New Roman"/>
+          <w:sz w:val="28"/>
+          <w:szCs w:val="28"/>
+        </w:rPr>
+        <w:t xml:space="preserve"> и настройки генератора</w:t>
+      </w:r>
+      <w:r>
+        <w:rPr>
+          <w:rFonts w:ascii="Times New Roman" w:hAnsi="Times New Roman" w:cs="Times New Roman"/>
+          <w:sz w:val="28"/>
+          <w:szCs w:val="28"/>
+        </w:rPr>
+        <w:t>:</w:t>
+      </w:r>
+    </w:p>
+    <w:p>
+      <w:r>
+        <w:rPr>
+          <w:noProof/>
+        </w:rPr>
+        <w:drawing>
+          <wp:inline distT="0" distB="0" distL="0" distR="0" wp14:anchorId="58880754" wp14:editId="0CC6FE13">
+            <wp:extent cx="3530010" cy="2679405"/>
+            <wp:effectExtent l="0" t="0" r="0" b="6985"/>
+            <wp:docPr id="1" name="Рисунок 1"/>
+            <wp:cNvGraphicFramePr>
+              <a:graphicFrameLocks xmlns:a="http://schemas.openxmlformats.org/drawingml/2006/main" noChangeAspect="1"/>
+            </wp:cNvGraphicFramePr>
+            <a:graphic xmlns:a="http://schemas.openxmlformats.org/drawingml/2006/main">
+              <a:graphicData uri="http://schemas.openxmlformats.org/drawingml/2006/picture">
+                <pic:pic xmlns:pic="http://schemas.openxmlformats.org/drawingml/2006/picture">
+                  <pic:nvPicPr>
+                    <pic:cNvPr id="1" name=""/>
+                    <pic:cNvPicPr/>
+                  </pic:nvPicPr>
+                  <pic:blipFill>
+                    <a:blip r:embed="rId17"/>
+                    <a:stretch>
+                      <a:fillRect/>
+                    </a:stretch>
+                  </pic:blipFill>
+                  <pic:spPr>
+                    <a:xfrm>
+                      <a:off x="0" y="0"/>
+                      <a:ext cx="3552514" cy="2696486"/>
+                    </a:xfrm>
+                    <a:prstGeom prst="rect">
+                      <a:avLst/>
+                    </a:prstGeom>
+                  </pic:spPr>
+                </pic:pic>
+              </a:graphicData>
+            </a:graphic>
+          </wp:inline>
+        </w:drawing>
+      </w:r>
+      <w:r>
+        <w:rPr>
+          <w:noProof/>
+        </w:rPr>
+        <w:t xml:space="preserve"> </w:t>
+      </w:r>
+      <w:r>
+        <w:rPr>
+          <w:noProof/>
+        </w:rPr>
+        <w:drawing>
+          <wp:inline distT="0" distB="0" distL="0" distR="0" wp14:anchorId="17585364" wp14:editId="3283D9A7">
+            <wp:extent cx="2286319" cy="2781688"/>
+            <wp:effectExtent l="0" t="0" r="0" b="0"/>
+            <wp:docPr id="9" name="Рисунок 9"/>
+            <wp:cNvGraphicFramePr>
+              <a:graphicFrameLocks xmlns:a="http://schemas.openxmlformats.org/drawingml/2006/main" noChangeAspect="1"/>
+            </wp:cNvGraphicFramePr>
+            <a:graphic xmlns:a="http://schemas.openxmlformats.org/drawingml/2006/main">
+              <a:graphicData uri="http://schemas.openxmlformats.org/drawingml/2006/picture">
+                <pic:pic xmlns:pic="http://schemas.openxmlformats.org/drawingml/2006/picture">
+                  <pic:nvPicPr>
+                    <pic:cNvPr id="1" name=""/>
+                    <pic:cNvPicPr/>
+                  </pic:nvPicPr>
+                  <pic:blipFill>
+                    <a:blip r:embed="rId18"/>
+                    <a:stretch>
+                      <a:fillRect/>
+                    </a:stretch>
+                  </pic:blipFill>
+                  <pic:spPr>
+                    <a:xfrm>
+                      <a:off x="0" y="0"/>
+                      <a:ext cx="2286319" cy="2781688"/>
+                    </a:xfrm>
+                    <a:prstGeom prst="rect">
+                      <a:avLst/>
+                    </a:prstGeom>
+                  </pic:spPr>
+                </pic:pic>
+              </a:graphicData>
+            </a:graphic>
+          </wp:inline>
+        </w:drawing>
+      </w:r>
+    </w:p>
+    <w:p>
+      <w:pPr>
+        <w:rPr>
+          <w:rFonts w:ascii="Times New Roman" w:hAnsi="Times New Roman" w:cs="Times New Roman"/>
+          <w:sz w:val="28"/>
+          <w:szCs w:val="28"/>
+        </w:rPr>
+      </w:pPr>
+    </w:p>
+    <w:p>
+      <w:pPr>
+        <w:rPr>
+          <w:rFonts w:ascii="Times New Roman" w:hAnsi="Times New Roman" w:cs="Times New Roman"/>
+          <w:sz w:val="28"/>
+          <w:szCs w:val="28"/>
+        </w:rPr>
+      </w:pPr>
+    </w:p>
+    <w:p>
+      <w:pPr>
+        <w:rPr>
+          <w:rFonts w:ascii="Times New Roman" w:hAnsi="Times New Roman" w:cs="Times New Roman"/>
+          <w:sz w:val="28"/>
+          <w:szCs w:val="28"/>
+        </w:rPr>
+      </w:pPr>
+      <w:r>
+        <w:rPr>
+          <w:rFonts w:ascii="Times New Roman" w:hAnsi="Times New Roman" w:cs="Times New Roman"/>
+          <w:sz w:val="28"/>
+          <w:szCs w:val="28"/>
+        </w:rPr>
+        <w:t>ВАХ на экране осциллографа:</w:t>
+      </w:r>
+    </w:p>
+    <w:p>
+      <w:r>
+        <w:rPr>
+          <w:noProof/>
+        </w:rPr>
+        <w:lastRenderedPageBreak/>
+        <w:drawing>
+          <wp:inline distT="0" distB="0" distL="0" distR="0" wp14:anchorId="0C981484" wp14:editId="7E78F74F">
+            <wp:extent cx="5940425" cy="4681220"/>
+            <wp:effectExtent l="0" t="0" r="3175" b="5080"/>
+            <wp:docPr id="16" name="Рисунок 16"/>
+            <wp:cNvGraphicFramePr>
+              <a:graphicFrameLocks xmlns:a="http://schemas.openxmlformats.org/drawingml/2006/main" noChangeAspect="1"/>
+            </wp:cNvGraphicFramePr>
+            <a:graphic xmlns:a="http://schemas.openxmlformats.org/drawingml/2006/main">
+              <a:graphicData uri="http://schemas.openxmlformats.org/drawingml/2006/picture">
+                <pic:pic xmlns:pic="http://schemas.openxmlformats.org/drawingml/2006/picture">
+                  <pic:nvPicPr>
+                    <pic:cNvPr id="1" name=""/>
+                    <pic:cNvPicPr/>
+                  </pic:nvPicPr>
+                  <pic:blipFill>
+                    <a:blip r:embed="rId19"/>
+                    <a:stretch>
+                      <a:fillRect/>
+                    </a:stretch>
+                  </pic:blipFill>
+                  <pic:spPr>
+                    <a:xfrm>
+                      <a:off x="0" y="0"/>
                       <a:ext cx="5940425" cy="4681220"/>
                     </a:xfrm>
                     <a:prstGeom prst="rect">
@@ -1754,7 +2320,7 @@
                     </pic:cNvPicPr>
                   </pic:nvPicPr>
                   <pic:blipFill>
-                    <a:blip r:embed="rId11">
+                    <a:blip r:embed="rId20">
                       <a:extLst>
                         <a:ext uri="{28A0092B-C50C-407E-A947-70E740481C1C}">
                           <a14:useLocalDpi xmlns:a14="http://schemas.microsoft.com/office/drawing/2010/main" val="0"/>
@@ -1816,7 +2382,7 @@
                     </pic:cNvPicPr>
                   </pic:nvPicPr>
                   <pic:blipFill>
-                    <a:blip r:embed="rId12">
+                    <a:blip r:embed="rId21">
                       <a:extLst>
                         <a:ext uri="{28A0092B-C50C-407E-A947-70E740481C1C}">
                           <a14:useLocalDpi xmlns:a14="http://schemas.microsoft.com/office/drawing/2010/main" val="0"/>
@@ -1869,7 +2435,7 @@
                     <pic:cNvPicPr/>
                   </pic:nvPicPr>
                   <pic:blipFill>
-                    <a:blip r:embed="rId13"/>
+                    <a:blip r:embed="rId22"/>
                     <a:stretch>
                       <a:fillRect/>
                     </a:stretch>
@@ -1900,734 +2466,6 @@
             <wp:extent cx="2107982" cy="1086929"/>
             <wp:effectExtent l="0" t="0" r="6985" b="0"/>
             <wp:docPr id="22" name="Рисунок 22"/>
-            <wp:cNvGraphicFramePr>
-              <a:graphicFrameLocks xmlns:a="http://schemas.openxmlformats.org/drawingml/2006/main" noChangeAspect="1"/>
-            </wp:cNvGraphicFramePr>
-            <a:graphic xmlns:a="http://schemas.openxmlformats.org/drawingml/2006/main">
-              <a:graphicData uri="http://schemas.openxmlformats.org/drawingml/2006/picture">
-                <pic:pic xmlns:pic="http://schemas.openxmlformats.org/drawingml/2006/picture">
-                  <pic:nvPicPr>
-                    <pic:cNvPr id="1" name=""/>
-                    <pic:cNvPicPr/>
-                  </pic:nvPicPr>
-                  <pic:blipFill>
-                    <a:blip r:embed="rId14"/>
-                    <a:stretch>
-                      <a:fillRect/>
-                    </a:stretch>
-                  </pic:blipFill>
-                  <pic:spPr>
-                    <a:xfrm>
-                      <a:off x="0" y="0"/>
-                      <a:ext cx="2133880" cy="1100282"/>
-                    </a:xfrm>
-                    <a:prstGeom prst="rect">
-                      <a:avLst/>
-                    </a:prstGeom>
-                  </pic:spPr>
-                </pic:pic>
-              </a:graphicData>
-            </a:graphic>
-          </wp:inline>
-        </w:drawing>
-      </w:r>
-    </w:p>
-    <w:p>
-      <w:pPr>
-        <w:jc w:val="center"/>
-        <w:rPr>
-          <w:rFonts w:ascii="Times New Roman" w:hAnsi="Times New Roman" w:cs="Times New Roman"/>
-          <w:sz w:val="32"/>
-          <w:szCs w:val="32"/>
-          <w:u w:val="single"/>
-        </w:rPr>
-      </w:pPr>
-      <w:r>
-        <w:rPr>
-          <w:rFonts w:ascii="Times New Roman" w:hAnsi="Times New Roman" w:cs="Times New Roman"/>
-          <w:sz w:val="32"/>
-          <w:szCs w:val="32"/>
-          <w:u w:val="single"/>
-        </w:rPr>
-        <w:lastRenderedPageBreak/>
-        <w:t xml:space="preserve">Эксперимент </w:t>
-      </w:r>
-      <w:r>
-        <w:rPr>
-          <w:rFonts w:ascii="Times New Roman" w:hAnsi="Times New Roman" w:cs="Times New Roman"/>
-          <w:sz w:val="32"/>
-          <w:szCs w:val="32"/>
-          <w:u w:val="single"/>
-        </w:rPr>
-        <w:t>4</w:t>
-      </w:r>
-    </w:p>
-    <w:p>
-      <w:pPr>
-        <w:jc w:val="center"/>
-        <w:rPr>
-          <w:rFonts w:ascii="Times New Roman" w:hAnsi="Times New Roman" w:cs="Times New Roman"/>
-          <w:sz w:val="32"/>
-          <w:szCs w:val="32"/>
-        </w:rPr>
-      </w:pPr>
-      <w:r>
-        <w:rPr>
-          <w:rFonts w:ascii="Times New Roman" w:hAnsi="Times New Roman" w:cs="Times New Roman"/>
-          <w:sz w:val="32"/>
-          <w:szCs w:val="32"/>
-        </w:rPr>
-        <w:t xml:space="preserve">Исследование </w:t>
-      </w:r>
-      <w:r>
-        <w:rPr>
-          <w:rFonts w:ascii="Times New Roman" w:hAnsi="Times New Roman" w:cs="Times New Roman"/>
-          <w:sz w:val="32"/>
-          <w:szCs w:val="32"/>
-        </w:rPr>
-        <w:t xml:space="preserve">выпрямительных </w:t>
-      </w:r>
-      <w:r>
-        <w:rPr>
-          <w:rFonts w:ascii="Times New Roman" w:hAnsi="Times New Roman" w:cs="Times New Roman"/>
-          <w:sz w:val="32"/>
-          <w:szCs w:val="32"/>
-        </w:rPr>
-        <w:t xml:space="preserve">диода </w:t>
-      </w:r>
-      <w:r>
-        <w:rPr>
-          <w:rFonts w:ascii="Times New Roman" w:hAnsi="Times New Roman" w:cs="Times New Roman"/>
-          <w:sz w:val="32"/>
-          <w:szCs w:val="32"/>
-        </w:rPr>
-        <w:t>при</w:t>
-      </w:r>
-      <w:r>
-        <w:rPr>
-          <w:rFonts w:ascii="Times New Roman" w:hAnsi="Times New Roman" w:cs="Times New Roman"/>
-          <w:sz w:val="32"/>
-          <w:szCs w:val="32"/>
-        </w:rPr>
-        <w:t xml:space="preserve"> </w:t>
-      </w:r>
-      <w:r>
-        <w:rPr>
-          <w:rFonts w:ascii="Times New Roman" w:hAnsi="Times New Roman" w:cs="Times New Roman"/>
-          <w:sz w:val="32"/>
-          <w:szCs w:val="32"/>
-        </w:rPr>
-        <w:t>помощи</w:t>
-      </w:r>
-      <w:r>
-        <w:rPr>
-          <w:rFonts w:ascii="Times New Roman" w:hAnsi="Times New Roman" w:cs="Times New Roman"/>
-          <w:sz w:val="32"/>
-          <w:szCs w:val="32"/>
-        </w:rPr>
-        <w:t xml:space="preserve"> </w:t>
-      </w:r>
-      <w:r>
-        <w:rPr>
-          <w:rFonts w:ascii="Times New Roman" w:hAnsi="Times New Roman" w:cs="Times New Roman"/>
-          <w:sz w:val="32"/>
-          <w:szCs w:val="32"/>
-        </w:rPr>
-        <w:t>осциллографа</w:t>
-      </w:r>
-      <w:r>
-        <w:rPr>
-          <w:rFonts w:ascii="Times New Roman" w:hAnsi="Times New Roman" w:cs="Times New Roman"/>
-          <w:sz w:val="32"/>
-          <w:szCs w:val="32"/>
-        </w:rPr>
-        <w:t>.</w:t>
-      </w:r>
-    </w:p>
-    <w:p>
-      <w:pPr>
-        <w:rPr>
-          <w:rFonts w:ascii="Times New Roman" w:hAnsi="Times New Roman" w:cs="Times New Roman"/>
-          <w:sz w:val="28"/>
-          <w:szCs w:val="28"/>
-        </w:rPr>
-      </w:pPr>
-      <w:r>
-        <w:rPr>
-          <w:rFonts w:ascii="Times New Roman" w:hAnsi="Times New Roman" w:cs="Times New Roman"/>
-          <w:sz w:val="28"/>
-          <w:szCs w:val="28"/>
-        </w:rPr>
-        <w:t>Схема и настройки:</w:t>
-      </w:r>
-    </w:p>
-    <w:p>
-      <w:r>
-        <w:rPr>
-          <w:noProof/>
-        </w:rPr>
-        <w:drawing>
-          <wp:inline distT="0" distB="0" distL="0" distR="0" wp14:anchorId="36D5C5DB" wp14:editId="42143D5F">
-            <wp:extent cx="2715004" cy="1771897"/>
-            <wp:effectExtent l="0" t="0" r="9525" b="0"/>
-            <wp:docPr id="24" name="Рисунок 24"/>
-            <wp:cNvGraphicFramePr>
-              <a:graphicFrameLocks xmlns:a="http://schemas.openxmlformats.org/drawingml/2006/main" noChangeAspect="1"/>
-            </wp:cNvGraphicFramePr>
-            <a:graphic xmlns:a="http://schemas.openxmlformats.org/drawingml/2006/main">
-              <a:graphicData uri="http://schemas.openxmlformats.org/drawingml/2006/picture">
-                <pic:pic xmlns:pic="http://schemas.openxmlformats.org/drawingml/2006/picture">
-                  <pic:nvPicPr>
-                    <pic:cNvPr id="1" name=""/>
-                    <pic:cNvPicPr/>
-                  </pic:nvPicPr>
-                  <pic:blipFill>
-                    <a:blip r:embed="rId15"/>
-                    <a:stretch>
-                      <a:fillRect/>
-                    </a:stretch>
-                  </pic:blipFill>
-                  <pic:spPr>
-                    <a:xfrm>
-                      <a:off x="0" y="0"/>
-                      <a:ext cx="2715004" cy="1771897"/>
-                    </a:xfrm>
-                    <a:prstGeom prst="rect">
-                      <a:avLst/>
-                    </a:prstGeom>
-                  </pic:spPr>
-                </pic:pic>
-              </a:graphicData>
-            </a:graphic>
-          </wp:inline>
-        </w:drawing>
-      </w:r>
-      <w:r>
-        <w:rPr>
-          <w:noProof/>
-        </w:rPr>
-        <w:t xml:space="preserve"> </w:t>
-      </w:r>
-      <w:r>
-        <w:rPr>
-          <w:noProof/>
-        </w:rPr>
-        <w:drawing>
-          <wp:inline distT="0" distB="0" distL="0" distR="0" wp14:anchorId="62EAA488" wp14:editId="5EB6D1A4">
-            <wp:extent cx="2305372" cy="2772162"/>
-            <wp:effectExtent l="0" t="0" r="0" b="9525"/>
-            <wp:docPr id="26" name="Рисунок 26"/>
-            <wp:cNvGraphicFramePr>
-              <a:graphicFrameLocks xmlns:a="http://schemas.openxmlformats.org/drawingml/2006/main" noChangeAspect="1"/>
-            </wp:cNvGraphicFramePr>
-            <a:graphic xmlns:a="http://schemas.openxmlformats.org/drawingml/2006/main">
-              <a:graphicData uri="http://schemas.openxmlformats.org/drawingml/2006/picture">
-                <pic:pic xmlns:pic="http://schemas.openxmlformats.org/drawingml/2006/picture">
-                  <pic:nvPicPr>
-                    <pic:cNvPr id="1" name=""/>
-                    <pic:cNvPicPr/>
-                  </pic:nvPicPr>
-                  <pic:blipFill>
-                    <a:blip r:embed="rId16"/>
-                    <a:stretch>
-                      <a:fillRect/>
-                    </a:stretch>
-                  </pic:blipFill>
-                  <pic:spPr>
-                    <a:xfrm>
-                      <a:off x="0" y="0"/>
-                      <a:ext cx="2305372" cy="2772162"/>
-                    </a:xfrm>
-                    <a:prstGeom prst="rect">
-                      <a:avLst/>
-                    </a:prstGeom>
-                  </pic:spPr>
-                </pic:pic>
-              </a:graphicData>
-            </a:graphic>
-          </wp:inline>
-        </w:drawing>
-      </w:r>
-    </w:p>
-    <w:p/>
-    <w:p>
-      <w:pPr>
-        <w:rPr>
-          <w:rFonts w:ascii="Times New Roman" w:hAnsi="Times New Roman" w:cs="Times New Roman"/>
-          <w:sz w:val="28"/>
-          <w:szCs w:val="28"/>
-        </w:rPr>
-      </w:pPr>
-      <w:r>
-        <w:rPr>
-          <w:rFonts w:ascii="Times New Roman" w:hAnsi="Times New Roman" w:cs="Times New Roman"/>
-          <w:sz w:val="28"/>
-          <w:szCs w:val="28"/>
-        </w:rPr>
-        <w:t>Г</w:t>
-      </w:r>
-      <w:r>
-        <w:rPr>
-          <w:rFonts w:ascii="Times New Roman" w:hAnsi="Times New Roman" w:cs="Times New Roman"/>
-          <w:sz w:val="28"/>
-          <w:szCs w:val="28"/>
-        </w:rPr>
-        <w:t>рафик:</w:t>
-      </w:r>
-    </w:p>
-    <w:p>
-      <w:r>
-        <w:rPr>
-          <w:noProof/>
-        </w:rPr>
-        <w:drawing>
-          <wp:inline distT="0" distB="0" distL="0" distR="0" wp14:anchorId="289EB7FD" wp14:editId="0C20435A">
-            <wp:extent cx="5518298" cy="4697780"/>
-            <wp:effectExtent l="0" t="0" r="6350" b="7620"/>
-            <wp:docPr id="32" name="Рисунок 32"/>
-            <wp:cNvGraphicFramePr>
-              <a:graphicFrameLocks xmlns:a="http://schemas.openxmlformats.org/drawingml/2006/main" noChangeAspect="1"/>
-            </wp:cNvGraphicFramePr>
-            <a:graphic xmlns:a="http://schemas.openxmlformats.org/drawingml/2006/main">
-              <a:graphicData uri="http://schemas.openxmlformats.org/drawingml/2006/picture">
-                <pic:pic xmlns:pic="http://schemas.openxmlformats.org/drawingml/2006/picture">
-                  <pic:nvPicPr>
-                    <pic:cNvPr id="1" name=""/>
-                    <pic:cNvPicPr/>
-                  </pic:nvPicPr>
-                  <pic:blipFill>
-                    <a:blip r:embed="rId17"/>
-                    <a:stretch>
-                      <a:fillRect/>
-                    </a:stretch>
-                  </pic:blipFill>
-                  <pic:spPr>
-                    <a:xfrm>
-                      <a:off x="0" y="0"/>
-                      <a:ext cx="5536550" cy="4713319"/>
-                    </a:xfrm>
-                    <a:prstGeom prst="rect">
-                      <a:avLst/>
-                    </a:prstGeom>
-                  </pic:spPr>
-                </pic:pic>
-              </a:graphicData>
-            </a:graphic>
-          </wp:inline>
-        </w:drawing>
-      </w:r>
-    </w:p>
-    <w:p>
-      <w:pPr>
-        <w:rPr>
-          <w:rFonts w:ascii="Times New Roman" w:hAnsi="Times New Roman" w:cs="Times New Roman"/>
-          <w:sz w:val="28"/>
-          <w:szCs w:val="28"/>
-        </w:rPr>
-      </w:pPr>
-      <w:r>
-        <w:rPr>
-          <w:rFonts w:ascii="Times New Roman" w:hAnsi="Times New Roman" w:cs="Times New Roman"/>
-          <w:sz w:val="28"/>
-          <w:szCs w:val="28"/>
-        </w:rPr>
-        <w:lastRenderedPageBreak/>
-        <w:t>Схема</w:t>
-      </w:r>
-      <w:r>
-        <w:rPr>
-          <w:rFonts w:ascii="Times New Roman" w:hAnsi="Times New Roman" w:cs="Times New Roman"/>
-          <w:sz w:val="28"/>
-          <w:szCs w:val="28"/>
-        </w:rPr>
-        <w:t xml:space="preserve"> со своим диодом</w:t>
-      </w:r>
-      <w:r>
-        <w:rPr>
-          <w:rFonts w:ascii="Times New Roman" w:hAnsi="Times New Roman" w:cs="Times New Roman"/>
-          <w:sz w:val="28"/>
-          <w:szCs w:val="28"/>
-        </w:rPr>
-        <w:t>:</w:t>
-      </w:r>
-    </w:p>
-    <w:p/>
-    <w:p>
-      <w:r>
-        <w:rPr>
-          <w:noProof/>
-          <w:lang w:val="en-US"/>
-        </w:rPr>
-        <w:drawing>
-          <wp:inline distT="0" distB="0" distL="0" distR="0" wp14:anchorId="69B2ABE9" wp14:editId="4CE23C3B">
-            <wp:extent cx="3551274" cy="1987865"/>
-            <wp:effectExtent l="0" t="0" r="0" b="0"/>
-            <wp:docPr id="35" name="Рисунок 35"/>
-            <wp:cNvGraphicFramePr>
-              <a:graphicFrameLocks xmlns:a="http://schemas.openxmlformats.org/drawingml/2006/main" noChangeAspect="1"/>
-            </wp:cNvGraphicFramePr>
-            <a:graphic xmlns:a="http://schemas.openxmlformats.org/drawingml/2006/main">
-              <a:graphicData uri="http://schemas.openxmlformats.org/drawingml/2006/picture">
-                <pic:pic xmlns:pic="http://schemas.openxmlformats.org/drawingml/2006/picture">
-                  <pic:nvPicPr>
-                    <pic:cNvPr id="1" name=""/>
-                    <pic:cNvPicPr/>
-                  </pic:nvPicPr>
-                  <pic:blipFill>
-                    <a:blip r:embed="rId18"/>
-                    <a:stretch>
-                      <a:fillRect/>
-                    </a:stretch>
-                  </pic:blipFill>
-                  <pic:spPr>
-                    <a:xfrm>
-                      <a:off x="0" y="0"/>
-                      <a:ext cx="3576612" cy="2002048"/>
-                    </a:xfrm>
-                    <a:prstGeom prst="rect">
-                      <a:avLst/>
-                    </a:prstGeom>
-                  </pic:spPr>
-                </pic:pic>
-              </a:graphicData>
-            </a:graphic>
-          </wp:inline>
-        </w:drawing>
-      </w:r>
-      <w:r>
-        <w:rPr>
-          <w:noProof/>
-        </w:rPr>
-        <w:t xml:space="preserve"> </w:t>
-      </w:r>
-      <w:r>
-        <w:rPr>
-          <w:noProof/>
-          <w:lang w:val="en-US"/>
-        </w:rPr>
-        <w:drawing>
-          <wp:inline distT="0" distB="0" distL="0" distR="0" wp14:anchorId="56C2C1F5" wp14:editId="0897C90C">
-            <wp:extent cx="2333951" cy="2781688"/>
-            <wp:effectExtent l="0" t="0" r="9525" b="0"/>
-            <wp:docPr id="39" name="Рисунок 39"/>
-            <wp:cNvGraphicFramePr>
-              <a:graphicFrameLocks xmlns:a="http://schemas.openxmlformats.org/drawingml/2006/main" noChangeAspect="1"/>
-            </wp:cNvGraphicFramePr>
-            <a:graphic xmlns:a="http://schemas.openxmlformats.org/drawingml/2006/main">
-              <a:graphicData uri="http://schemas.openxmlformats.org/drawingml/2006/picture">
-                <pic:pic xmlns:pic="http://schemas.openxmlformats.org/drawingml/2006/picture">
-                  <pic:nvPicPr>
-                    <pic:cNvPr id="1" name=""/>
-                    <pic:cNvPicPr/>
-                  </pic:nvPicPr>
-                  <pic:blipFill>
-                    <a:blip r:embed="rId19"/>
-                    <a:stretch>
-                      <a:fillRect/>
-                    </a:stretch>
-                  </pic:blipFill>
-                  <pic:spPr>
-                    <a:xfrm>
-                      <a:off x="0" y="0"/>
-                      <a:ext cx="2333951" cy="2781688"/>
-                    </a:xfrm>
-                    <a:prstGeom prst="rect">
-                      <a:avLst/>
-                    </a:prstGeom>
-                  </pic:spPr>
-                </pic:pic>
-              </a:graphicData>
-            </a:graphic>
-          </wp:inline>
-        </w:drawing>
-      </w:r>
-    </w:p>
-    <w:p>
-      <w:pPr>
-        <w:rPr>
-          <w:rFonts w:ascii="Times New Roman" w:hAnsi="Times New Roman" w:cs="Times New Roman"/>
-          <w:sz w:val="28"/>
-          <w:szCs w:val="28"/>
-        </w:rPr>
-      </w:pPr>
-      <w:r>
-        <w:rPr>
-          <w:rFonts w:ascii="Times New Roman" w:hAnsi="Times New Roman" w:cs="Times New Roman"/>
-          <w:sz w:val="28"/>
-          <w:szCs w:val="28"/>
-        </w:rPr>
-        <w:t>Г</w:t>
-      </w:r>
-      <w:r>
-        <w:rPr>
-          <w:rFonts w:ascii="Times New Roman" w:hAnsi="Times New Roman" w:cs="Times New Roman"/>
-          <w:sz w:val="28"/>
-          <w:szCs w:val="28"/>
-        </w:rPr>
-        <w:t>рафик:</w:t>
-      </w:r>
-    </w:p>
-    <w:p>
-      <w:pPr>
-        <w:rPr>
-          <w:lang w:val="en-US"/>
-        </w:rPr>
-      </w:pPr>
-      <w:r>
-        <w:rPr>
-          <w:noProof/>
-          <w:lang w:val="en-US"/>
-        </w:rPr>
-        <w:drawing>
-          <wp:inline distT="0" distB="0" distL="0" distR="0" wp14:anchorId="0E1FC348" wp14:editId="45D5666A">
-            <wp:extent cx="5940425" cy="5027295"/>
-            <wp:effectExtent l="0" t="0" r="3175" b="1905"/>
-            <wp:docPr id="41" name="Рисунок 41"/>
-            <wp:cNvGraphicFramePr>
-              <a:graphicFrameLocks xmlns:a="http://schemas.openxmlformats.org/drawingml/2006/main" noChangeAspect="1"/>
-            </wp:cNvGraphicFramePr>
-            <a:graphic xmlns:a="http://schemas.openxmlformats.org/drawingml/2006/main">
-              <a:graphicData uri="http://schemas.openxmlformats.org/drawingml/2006/picture">
-                <pic:pic xmlns:pic="http://schemas.openxmlformats.org/drawingml/2006/picture">
-                  <pic:nvPicPr>
-                    <pic:cNvPr id="1" name=""/>
-                    <pic:cNvPicPr/>
-                  </pic:nvPicPr>
-                  <pic:blipFill>
-                    <a:blip r:embed="rId20"/>
-                    <a:stretch>
-                      <a:fillRect/>
-                    </a:stretch>
-                  </pic:blipFill>
-                  <pic:spPr>
-                    <a:xfrm>
-                      <a:off x="0" y="0"/>
-                      <a:ext cx="5940425" cy="5027295"/>
-                    </a:xfrm>
-                    <a:prstGeom prst="rect">
-                      <a:avLst/>
-                    </a:prstGeom>
-                  </pic:spPr>
-                </pic:pic>
-              </a:graphicData>
-            </a:graphic>
-          </wp:inline>
-        </w:drawing>
-      </w:r>
-    </w:p>
-    <w:p>
-      <w:pPr>
-        <w:rPr>
-          <w:rFonts w:ascii="Times New Roman" w:hAnsi="Times New Roman" w:cs="Times New Roman"/>
-          <w:sz w:val="28"/>
-          <w:szCs w:val="28"/>
-        </w:rPr>
-      </w:pPr>
-      <w:r>
-        <w:rPr>
-          <w:rFonts w:ascii="Times New Roman" w:hAnsi="Times New Roman" w:cs="Times New Roman"/>
-          <w:sz w:val="28"/>
-          <w:szCs w:val="28"/>
-        </w:rPr>
-        <w:t>Г</w:t>
-      </w:r>
-      <w:r>
-        <w:rPr>
-          <w:rFonts w:ascii="Times New Roman" w:hAnsi="Times New Roman" w:cs="Times New Roman"/>
-          <w:sz w:val="28"/>
-          <w:szCs w:val="28"/>
-        </w:rPr>
-        <w:t>рафик</w:t>
-      </w:r>
-      <w:r>
-        <w:rPr>
-          <w:rFonts w:ascii="Times New Roman" w:hAnsi="Times New Roman" w:cs="Times New Roman"/>
-          <w:sz w:val="28"/>
-          <w:szCs w:val="28"/>
-        </w:rPr>
-        <w:t xml:space="preserve"> с</w:t>
-      </w:r>
-      <w:r>
-        <w:rPr>
-          <w:rFonts w:ascii="Times New Roman" w:hAnsi="Times New Roman" w:cs="Times New Roman"/>
-          <w:sz w:val="28"/>
-          <w:szCs w:val="28"/>
-        </w:rPr>
-        <w:t xml:space="preserve"> другой настройк</w:t>
-      </w:r>
-      <w:r>
-        <w:rPr>
-          <w:rFonts w:ascii="Times New Roman" w:hAnsi="Times New Roman" w:cs="Times New Roman"/>
-          <w:sz w:val="28"/>
-          <w:szCs w:val="28"/>
-        </w:rPr>
-        <w:t>ой</w:t>
-      </w:r>
-      <w:r>
-        <w:rPr>
-          <w:rFonts w:ascii="Times New Roman" w:hAnsi="Times New Roman" w:cs="Times New Roman"/>
-          <w:sz w:val="28"/>
-          <w:szCs w:val="28"/>
-        </w:rPr>
-        <w:t xml:space="preserve"> </w:t>
-      </w:r>
-      <w:r>
-        <w:rPr>
-          <w:rFonts w:ascii="Times New Roman" w:hAnsi="Times New Roman" w:cs="Times New Roman"/>
-          <w:sz w:val="28"/>
-          <w:szCs w:val="28"/>
-        </w:rPr>
-        <w:t>о</w:t>
-      </w:r>
-      <w:r>
-        <w:rPr>
-          <w:rFonts w:ascii="Times New Roman" w:hAnsi="Times New Roman" w:cs="Times New Roman"/>
-          <w:sz w:val="28"/>
-          <w:szCs w:val="28"/>
-        </w:rPr>
-        <w:t>сциллографа</w:t>
-      </w:r>
-      <w:r>
-        <w:rPr>
-          <w:rFonts w:ascii="Times New Roman" w:hAnsi="Times New Roman" w:cs="Times New Roman"/>
-          <w:sz w:val="28"/>
-          <w:szCs w:val="28"/>
-        </w:rPr>
-        <w:t>:</w:t>
-      </w:r>
-    </w:p>
-    <w:p>
-      <w:r>
-        <w:rPr>
-          <w:noProof/>
-        </w:rPr>
-        <w:lastRenderedPageBreak/>
-        <w:drawing>
-          <wp:inline distT="0" distB="0" distL="0" distR="0" wp14:anchorId="26AE8FBC" wp14:editId="5874B7EC">
-            <wp:extent cx="4445688" cy="3753293"/>
-            <wp:effectExtent l="0" t="0" r="0" b="0"/>
-            <wp:docPr id="43" name="Рисунок 43"/>
-            <wp:cNvGraphicFramePr>
-              <a:graphicFrameLocks xmlns:a="http://schemas.openxmlformats.org/drawingml/2006/main" noChangeAspect="1"/>
-            </wp:cNvGraphicFramePr>
-            <a:graphic xmlns:a="http://schemas.openxmlformats.org/drawingml/2006/main">
-              <a:graphicData uri="http://schemas.openxmlformats.org/drawingml/2006/picture">
-                <pic:pic xmlns:pic="http://schemas.openxmlformats.org/drawingml/2006/picture">
-                  <pic:nvPicPr>
-                    <pic:cNvPr id="1" name=""/>
-                    <pic:cNvPicPr/>
-                  </pic:nvPicPr>
-                  <pic:blipFill>
-                    <a:blip r:embed="rId21"/>
-                    <a:stretch>
-                      <a:fillRect/>
-                    </a:stretch>
-                  </pic:blipFill>
-                  <pic:spPr>
-                    <a:xfrm>
-                      <a:off x="0" y="0"/>
-                      <a:ext cx="4490245" cy="3790910"/>
-                    </a:xfrm>
-                    <a:prstGeom prst="rect">
-                      <a:avLst/>
-                    </a:prstGeom>
-                  </pic:spPr>
-                </pic:pic>
-              </a:graphicData>
-            </a:graphic>
-          </wp:inline>
-        </w:drawing>
-      </w:r>
-    </w:p>
-    <w:p>
-      <w:pPr>
-        <w:rPr>
-          <w:rFonts w:ascii="Times New Roman" w:hAnsi="Times New Roman" w:cs="Times New Roman"/>
-          <w:sz w:val="28"/>
-          <w:szCs w:val="28"/>
-        </w:rPr>
-      </w:pPr>
-      <w:r>
-        <w:rPr>
-          <w:rFonts w:ascii="Times New Roman" w:hAnsi="Times New Roman" w:cs="Times New Roman"/>
-          <w:sz w:val="28"/>
-          <w:szCs w:val="28"/>
-        </w:rPr>
-        <w:t>Схема</w:t>
-      </w:r>
-      <w:r>
-        <w:rPr>
-          <w:rFonts w:ascii="Times New Roman" w:hAnsi="Times New Roman" w:cs="Times New Roman"/>
-          <w:sz w:val="28"/>
-          <w:szCs w:val="28"/>
-        </w:rPr>
-        <w:t xml:space="preserve"> с накопительным конденсатором</w:t>
-      </w:r>
-      <w:r>
-        <w:rPr>
-          <w:rFonts w:ascii="Times New Roman" w:hAnsi="Times New Roman" w:cs="Times New Roman"/>
-          <w:sz w:val="28"/>
-          <w:szCs w:val="28"/>
-        </w:rPr>
-        <w:t>:</w:t>
-      </w:r>
-    </w:p>
-    <w:p>
-      <w:r>
-        <w:rPr>
-          <w:noProof/>
-        </w:rPr>
-        <w:drawing>
-          <wp:inline distT="0" distB="0" distL="0" distR="0" wp14:anchorId="0AB2DA10" wp14:editId="6EF40554">
-            <wp:extent cx="3487479" cy="1996807"/>
-            <wp:effectExtent l="0" t="0" r="0" b="3810"/>
-            <wp:docPr id="44" name="Рисунок 44"/>
-            <wp:cNvGraphicFramePr>
-              <a:graphicFrameLocks xmlns:a="http://schemas.openxmlformats.org/drawingml/2006/main" noChangeAspect="1"/>
-            </wp:cNvGraphicFramePr>
-            <a:graphic xmlns:a="http://schemas.openxmlformats.org/drawingml/2006/main">
-              <a:graphicData uri="http://schemas.openxmlformats.org/drawingml/2006/picture">
-                <pic:pic xmlns:pic="http://schemas.openxmlformats.org/drawingml/2006/picture">
-                  <pic:nvPicPr>
-                    <pic:cNvPr id="1" name=""/>
-                    <pic:cNvPicPr/>
-                  </pic:nvPicPr>
-                  <pic:blipFill>
-                    <a:blip r:embed="rId22"/>
-                    <a:stretch>
-                      <a:fillRect/>
-                    </a:stretch>
-                  </pic:blipFill>
-                  <pic:spPr>
-                    <a:xfrm>
-                      <a:off x="0" y="0"/>
-                      <a:ext cx="3502284" cy="2005284"/>
-                    </a:xfrm>
-                    <a:prstGeom prst="rect">
-                      <a:avLst/>
-                    </a:prstGeom>
-                  </pic:spPr>
-                </pic:pic>
-              </a:graphicData>
-            </a:graphic>
-          </wp:inline>
-        </w:drawing>
-      </w:r>
-      <w:r>
-        <w:rPr>
-          <w:noProof/>
-        </w:rPr>
-        <w:t xml:space="preserve"> </w:t>
-      </w:r>
-      <w:r>
-        <w:rPr>
-          <w:noProof/>
-        </w:rPr>
-        <w:drawing>
-          <wp:inline distT="0" distB="0" distL="0" distR="0" wp14:anchorId="0AA58F4E" wp14:editId="0C7757B7">
-            <wp:extent cx="2324424" cy="2791215"/>
-            <wp:effectExtent l="0" t="0" r="0" b="9525"/>
-            <wp:docPr id="45" name="Рисунок 45"/>
             <wp:cNvGraphicFramePr>
               <a:graphicFrameLocks xmlns:a="http://schemas.openxmlformats.org/drawingml/2006/main" noChangeAspect="1"/>
             </wp:cNvGraphicFramePr>
@@ -2647,6 +2485,739 @@
                   <pic:spPr>
                     <a:xfrm>
                       <a:off x="0" y="0"/>
+                      <a:ext cx="2133880" cy="1100282"/>
+                    </a:xfrm>
+                    <a:prstGeom prst="rect">
+                      <a:avLst/>
+                    </a:prstGeom>
+                  </pic:spPr>
+                </pic:pic>
+              </a:graphicData>
+            </a:graphic>
+          </wp:inline>
+        </w:drawing>
+      </w:r>
+    </w:p>
+    <w:p>
+      <w:pPr>
+        <w:jc w:val="center"/>
+        <w:rPr>
+          <w:rFonts w:ascii="Times New Roman" w:hAnsi="Times New Roman" w:cs="Times New Roman"/>
+          <w:sz w:val="32"/>
+          <w:szCs w:val="32"/>
+          <w:u w:val="single"/>
+        </w:rPr>
+      </w:pPr>
+      <w:r>
+        <w:rPr>
+          <w:rFonts w:ascii="Times New Roman" w:hAnsi="Times New Roman" w:cs="Times New Roman"/>
+          <w:sz w:val="32"/>
+          <w:szCs w:val="32"/>
+          <w:u w:val="single"/>
+        </w:rPr>
+        <w:lastRenderedPageBreak/>
+        <w:t xml:space="preserve">Эксперимент </w:t>
+      </w:r>
+      <w:r>
+        <w:rPr>
+          <w:rFonts w:ascii="Times New Roman" w:hAnsi="Times New Roman" w:cs="Times New Roman"/>
+          <w:sz w:val="32"/>
+          <w:szCs w:val="32"/>
+          <w:u w:val="single"/>
+        </w:rPr>
+        <w:t>4</w:t>
+      </w:r>
+    </w:p>
+    <w:p>
+      <w:pPr>
+        <w:jc w:val="center"/>
+        <w:rPr>
+          <w:rFonts w:ascii="Times New Roman" w:hAnsi="Times New Roman" w:cs="Times New Roman"/>
+          <w:sz w:val="32"/>
+          <w:szCs w:val="32"/>
+        </w:rPr>
+      </w:pPr>
+      <w:r>
+        <w:rPr>
+          <w:rFonts w:ascii="Times New Roman" w:hAnsi="Times New Roman" w:cs="Times New Roman"/>
+          <w:sz w:val="32"/>
+          <w:szCs w:val="32"/>
+        </w:rPr>
+        <w:t xml:space="preserve">Исследование </w:t>
+      </w:r>
+      <w:r>
+        <w:rPr>
+          <w:rFonts w:ascii="Times New Roman" w:hAnsi="Times New Roman" w:cs="Times New Roman"/>
+          <w:sz w:val="32"/>
+          <w:szCs w:val="32"/>
+        </w:rPr>
+        <w:t xml:space="preserve">выпрямительных </w:t>
+      </w:r>
+      <w:r>
+        <w:rPr>
+          <w:rFonts w:ascii="Times New Roman" w:hAnsi="Times New Roman" w:cs="Times New Roman"/>
+          <w:sz w:val="32"/>
+          <w:szCs w:val="32"/>
+        </w:rPr>
+        <w:t xml:space="preserve">диода </w:t>
+      </w:r>
+      <w:r>
+        <w:rPr>
+          <w:rFonts w:ascii="Times New Roman" w:hAnsi="Times New Roman" w:cs="Times New Roman"/>
+          <w:sz w:val="32"/>
+          <w:szCs w:val="32"/>
+        </w:rPr>
+        <w:t>при</w:t>
+      </w:r>
+      <w:r>
+        <w:rPr>
+          <w:rFonts w:ascii="Times New Roman" w:hAnsi="Times New Roman" w:cs="Times New Roman"/>
+          <w:sz w:val="32"/>
+          <w:szCs w:val="32"/>
+        </w:rPr>
+        <w:t xml:space="preserve"> </w:t>
+      </w:r>
+      <w:r>
+        <w:rPr>
+          <w:rFonts w:ascii="Times New Roman" w:hAnsi="Times New Roman" w:cs="Times New Roman"/>
+          <w:sz w:val="32"/>
+          <w:szCs w:val="32"/>
+        </w:rPr>
+        <w:t>помощи</w:t>
+      </w:r>
+      <w:r>
+        <w:rPr>
+          <w:rFonts w:ascii="Times New Roman" w:hAnsi="Times New Roman" w:cs="Times New Roman"/>
+          <w:sz w:val="32"/>
+          <w:szCs w:val="32"/>
+        </w:rPr>
+        <w:t xml:space="preserve"> </w:t>
+      </w:r>
+      <w:r>
+        <w:rPr>
+          <w:rFonts w:ascii="Times New Roman" w:hAnsi="Times New Roman" w:cs="Times New Roman"/>
+          <w:sz w:val="32"/>
+          <w:szCs w:val="32"/>
+        </w:rPr>
+        <w:t>осциллографа</w:t>
+      </w:r>
+      <w:r>
+        <w:rPr>
+          <w:rFonts w:ascii="Times New Roman" w:hAnsi="Times New Roman" w:cs="Times New Roman"/>
+          <w:sz w:val="32"/>
+          <w:szCs w:val="32"/>
+        </w:rPr>
+        <w:t>.</w:t>
+      </w:r>
+    </w:p>
+    <w:p>
+      <w:pPr>
+        <w:rPr>
+          <w:rFonts w:ascii="Times New Roman" w:hAnsi="Times New Roman" w:cs="Times New Roman"/>
+          <w:sz w:val="28"/>
+          <w:szCs w:val="28"/>
+        </w:rPr>
+      </w:pPr>
+      <w:r>
+        <w:rPr>
+          <w:rFonts w:ascii="Times New Roman" w:hAnsi="Times New Roman" w:cs="Times New Roman"/>
+          <w:sz w:val="28"/>
+          <w:szCs w:val="28"/>
+        </w:rPr>
+        <w:t>Схема и настройки:</w:t>
+      </w:r>
+    </w:p>
+    <w:p>
+      <w:r>
+        <w:rPr>
+          <w:noProof/>
+        </w:rPr>
+        <w:drawing>
+          <wp:inline distT="0" distB="0" distL="0" distR="0" wp14:anchorId="36D5C5DB" wp14:editId="42143D5F">
+            <wp:extent cx="2715004" cy="1771897"/>
+            <wp:effectExtent l="0" t="0" r="9525" b="0"/>
+            <wp:docPr id="24" name="Рисунок 24"/>
+            <wp:cNvGraphicFramePr>
+              <a:graphicFrameLocks xmlns:a="http://schemas.openxmlformats.org/drawingml/2006/main" noChangeAspect="1"/>
+            </wp:cNvGraphicFramePr>
+            <a:graphic xmlns:a="http://schemas.openxmlformats.org/drawingml/2006/main">
+              <a:graphicData uri="http://schemas.openxmlformats.org/drawingml/2006/picture">
+                <pic:pic xmlns:pic="http://schemas.openxmlformats.org/drawingml/2006/picture">
+                  <pic:nvPicPr>
+                    <pic:cNvPr id="1" name=""/>
+                    <pic:cNvPicPr/>
+                  </pic:nvPicPr>
+                  <pic:blipFill>
+                    <a:blip r:embed="rId24"/>
+                    <a:stretch>
+                      <a:fillRect/>
+                    </a:stretch>
+                  </pic:blipFill>
+                  <pic:spPr>
+                    <a:xfrm>
+                      <a:off x="0" y="0"/>
+                      <a:ext cx="2715004" cy="1771897"/>
+                    </a:xfrm>
+                    <a:prstGeom prst="rect">
+                      <a:avLst/>
+                    </a:prstGeom>
+                  </pic:spPr>
+                </pic:pic>
+              </a:graphicData>
+            </a:graphic>
+          </wp:inline>
+        </w:drawing>
+      </w:r>
+      <w:r>
+        <w:rPr>
+          <w:noProof/>
+        </w:rPr>
+        <w:t xml:space="preserve"> </w:t>
+      </w:r>
+      <w:r>
+        <w:rPr>
+          <w:noProof/>
+        </w:rPr>
+        <w:drawing>
+          <wp:inline distT="0" distB="0" distL="0" distR="0" wp14:anchorId="62EAA488" wp14:editId="5EB6D1A4">
+            <wp:extent cx="2305372" cy="2772162"/>
+            <wp:effectExtent l="0" t="0" r="0" b="9525"/>
+            <wp:docPr id="26" name="Рисунок 26"/>
+            <wp:cNvGraphicFramePr>
+              <a:graphicFrameLocks xmlns:a="http://schemas.openxmlformats.org/drawingml/2006/main" noChangeAspect="1"/>
+            </wp:cNvGraphicFramePr>
+            <a:graphic xmlns:a="http://schemas.openxmlformats.org/drawingml/2006/main">
+              <a:graphicData uri="http://schemas.openxmlformats.org/drawingml/2006/picture">
+                <pic:pic xmlns:pic="http://schemas.openxmlformats.org/drawingml/2006/picture">
+                  <pic:nvPicPr>
+                    <pic:cNvPr id="1" name=""/>
+                    <pic:cNvPicPr/>
+                  </pic:nvPicPr>
+                  <pic:blipFill>
+                    <a:blip r:embed="rId25"/>
+                    <a:stretch>
+                      <a:fillRect/>
+                    </a:stretch>
+                  </pic:blipFill>
+                  <pic:spPr>
+                    <a:xfrm>
+                      <a:off x="0" y="0"/>
+                      <a:ext cx="2305372" cy="2772162"/>
+                    </a:xfrm>
+                    <a:prstGeom prst="rect">
+                      <a:avLst/>
+                    </a:prstGeom>
+                  </pic:spPr>
+                </pic:pic>
+              </a:graphicData>
+            </a:graphic>
+          </wp:inline>
+        </w:drawing>
+      </w:r>
+    </w:p>
+    <w:p/>
+    <w:p>
+      <w:pPr>
+        <w:rPr>
+          <w:rFonts w:ascii="Times New Roman" w:hAnsi="Times New Roman" w:cs="Times New Roman"/>
+          <w:sz w:val="28"/>
+          <w:szCs w:val="28"/>
+        </w:rPr>
+      </w:pPr>
+      <w:r>
+        <w:rPr>
+          <w:rFonts w:ascii="Times New Roman" w:hAnsi="Times New Roman" w:cs="Times New Roman"/>
+          <w:sz w:val="28"/>
+          <w:szCs w:val="28"/>
+        </w:rPr>
+        <w:t>Г</w:t>
+      </w:r>
+      <w:r>
+        <w:rPr>
+          <w:rFonts w:ascii="Times New Roman" w:hAnsi="Times New Roman" w:cs="Times New Roman"/>
+          <w:sz w:val="28"/>
+          <w:szCs w:val="28"/>
+        </w:rPr>
+        <w:t>рафик:</w:t>
+      </w:r>
+    </w:p>
+    <w:p>
+      <w:r>
+        <w:rPr>
+          <w:noProof/>
+        </w:rPr>
+        <w:drawing>
+          <wp:inline distT="0" distB="0" distL="0" distR="0" wp14:anchorId="289EB7FD" wp14:editId="0C20435A">
+            <wp:extent cx="5518298" cy="4697780"/>
+            <wp:effectExtent l="0" t="0" r="6350" b="7620"/>
+            <wp:docPr id="32" name="Рисунок 32"/>
+            <wp:cNvGraphicFramePr>
+              <a:graphicFrameLocks xmlns:a="http://schemas.openxmlformats.org/drawingml/2006/main" noChangeAspect="1"/>
+            </wp:cNvGraphicFramePr>
+            <a:graphic xmlns:a="http://schemas.openxmlformats.org/drawingml/2006/main">
+              <a:graphicData uri="http://schemas.openxmlformats.org/drawingml/2006/picture">
+                <pic:pic xmlns:pic="http://schemas.openxmlformats.org/drawingml/2006/picture">
+                  <pic:nvPicPr>
+                    <pic:cNvPr id="1" name=""/>
+                    <pic:cNvPicPr/>
+                  </pic:nvPicPr>
+                  <pic:blipFill>
+                    <a:blip r:embed="rId26"/>
+                    <a:stretch>
+                      <a:fillRect/>
+                    </a:stretch>
+                  </pic:blipFill>
+                  <pic:spPr>
+                    <a:xfrm>
+                      <a:off x="0" y="0"/>
+                      <a:ext cx="5536550" cy="4713319"/>
+                    </a:xfrm>
+                    <a:prstGeom prst="rect">
+                      <a:avLst/>
+                    </a:prstGeom>
+                  </pic:spPr>
+                </pic:pic>
+              </a:graphicData>
+            </a:graphic>
+          </wp:inline>
+        </w:drawing>
+      </w:r>
+    </w:p>
+    <w:p>
+      <w:pPr>
+        <w:rPr>
+          <w:rFonts w:ascii="Times New Roman" w:hAnsi="Times New Roman" w:cs="Times New Roman"/>
+          <w:sz w:val="28"/>
+          <w:szCs w:val="28"/>
+        </w:rPr>
+      </w:pPr>
+      <w:r>
+        <w:rPr>
+          <w:rFonts w:ascii="Times New Roman" w:hAnsi="Times New Roman" w:cs="Times New Roman"/>
+          <w:sz w:val="28"/>
+          <w:szCs w:val="28"/>
+        </w:rPr>
+        <w:lastRenderedPageBreak/>
+        <w:t>Схема</w:t>
+      </w:r>
+      <w:r>
+        <w:rPr>
+          <w:rFonts w:ascii="Times New Roman" w:hAnsi="Times New Roman" w:cs="Times New Roman"/>
+          <w:sz w:val="28"/>
+          <w:szCs w:val="28"/>
+        </w:rPr>
+        <w:t xml:space="preserve"> со своим диодом</w:t>
+      </w:r>
+      <w:r>
+        <w:rPr>
+          <w:rFonts w:ascii="Times New Roman" w:hAnsi="Times New Roman" w:cs="Times New Roman"/>
+          <w:sz w:val="28"/>
+          <w:szCs w:val="28"/>
+        </w:rPr>
+        <w:t>:</w:t>
+      </w:r>
+    </w:p>
+    <w:p/>
+    <w:p>
+      <w:r>
+        <w:rPr>
+          <w:noProof/>
+          <w:lang w:val="en-US"/>
+        </w:rPr>
+        <w:drawing>
+          <wp:inline distT="0" distB="0" distL="0" distR="0" wp14:anchorId="69B2ABE9" wp14:editId="4CE23C3B">
+            <wp:extent cx="3551274" cy="1987865"/>
+            <wp:effectExtent l="0" t="0" r="0" b="0"/>
+            <wp:docPr id="35" name="Рисунок 35"/>
+            <wp:cNvGraphicFramePr>
+              <a:graphicFrameLocks xmlns:a="http://schemas.openxmlformats.org/drawingml/2006/main" noChangeAspect="1"/>
+            </wp:cNvGraphicFramePr>
+            <a:graphic xmlns:a="http://schemas.openxmlformats.org/drawingml/2006/main">
+              <a:graphicData uri="http://schemas.openxmlformats.org/drawingml/2006/picture">
+                <pic:pic xmlns:pic="http://schemas.openxmlformats.org/drawingml/2006/picture">
+                  <pic:nvPicPr>
+                    <pic:cNvPr id="1" name=""/>
+                    <pic:cNvPicPr/>
+                  </pic:nvPicPr>
+                  <pic:blipFill>
+                    <a:blip r:embed="rId27"/>
+                    <a:stretch>
+                      <a:fillRect/>
+                    </a:stretch>
+                  </pic:blipFill>
+                  <pic:spPr>
+                    <a:xfrm>
+                      <a:off x="0" y="0"/>
+                      <a:ext cx="3576612" cy="2002048"/>
+                    </a:xfrm>
+                    <a:prstGeom prst="rect">
+                      <a:avLst/>
+                    </a:prstGeom>
+                  </pic:spPr>
+                </pic:pic>
+              </a:graphicData>
+            </a:graphic>
+          </wp:inline>
+        </w:drawing>
+      </w:r>
+      <w:r>
+        <w:rPr>
+          <w:noProof/>
+        </w:rPr>
+        <w:t xml:space="preserve"> </w:t>
+      </w:r>
+      <w:r>
+        <w:rPr>
+          <w:noProof/>
+          <w:lang w:val="en-US"/>
+        </w:rPr>
+        <w:drawing>
+          <wp:inline distT="0" distB="0" distL="0" distR="0" wp14:anchorId="56C2C1F5" wp14:editId="0897C90C">
+            <wp:extent cx="2333951" cy="2781688"/>
+            <wp:effectExtent l="0" t="0" r="9525" b="0"/>
+            <wp:docPr id="39" name="Рисунок 39"/>
+            <wp:cNvGraphicFramePr>
+              <a:graphicFrameLocks xmlns:a="http://schemas.openxmlformats.org/drawingml/2006/main" noChangeAspect="1"/>
+            </wp:cNvGraphicFramePr>
+            <a:graphic xmlns:a="http://schemas.openxmlformats.org/drawingml/2006/main">
+              <a:graphicData uri="http://schemas.openxmlformats.org/drawingml/2006/picture">
+                <pic:pic xmlns:pic="http://schemas.openxmlformats.org/drawingml/2006/picture">
+                  <pic:nvPicPr>
+                    <pic:cNvPr id="1" name=""/>
+                    <pic:cNvPicPr/>
+                  </pic:nvPicPr>
+                  <pic:blipFill>
+                    <a:blip r:embed="rId28"/>
+                    <a:stretch>
+                      <a:fillRect/>
+                    </a:stretch>
+                  </pic:blipFill>
+                  <pic:spPr>
+                    <a:xfrm>
+                      <a:off x="0" y="0"/>
+                      <a:ext cx="2333951" cy="2781688"/>
+                    </a:xfrm>
+                    <a:prstGeom prst="rect">
+                      <a:avLst/>
+                    </a:prstGeom>
+                  </pic:spPr>
+                </pic:pic>
+              </a:graphicData>
+            </a:graphic>
+          </wp:inline>
+        </w:drawing>
+      </w:r>
+    </w:p>
+    <w:p>
+      <w:pPr>
+        <w:rPr>
+          <w:rFonts w:ascii="Times New Roman" w:hAnsi="Times New Roman" w:cs="Times New Roman"/>
+          <w:sz w:val="28"/>
+          <w:szCs w:val="28"/>
+        </w:rPr>
+      </w:pPr>
+      <w:r>
+        <w:rPr>
+          <w:rFonts w:ascii="Times New Roman" w:hAnsi="Times New Roman" w:cs="Times New Roman"/>
+          <w:sz w:val="28"/>
+          <w:szCs w:val="28"/>
+        </w:rPr>
+        <w:t>Г</w:t>
+      </w:r>
+      <w:r>
+        <w:rPr>
+          <w:rFonts w:ascii="Times New Roman" w:hAnsi="Times New Roman" w:cs="Times New Roman"/>
+          <w:sz w:val="28"/>
+          <w:szCs w:val="28"/>
+        </w:rPr>
+        <w:t>рафик:</w:t>
+      </w:r>
+    </w:p>
+    <w:p>
+      <w:pPr>
+        <w:rPr>
+          <w:lang w:val="en-US"/>
+        </w:rPr>
+      </w:pPr>
+      <w:r>
+        <w:rPr>
+          <w:noProof/>
+          <w:lang w:val="en-US"/>
+        </w:rPr>
+        <w:drawing>
+          <wp:inline distT="0" distB="0" distL="0" distR="0" wp14:anchorId="0E1FC348" wp14:editId="45D5666A">
+            <wp:extent cx="5940425" cy="5027295"/>
+            <wp:effectExtent l="0" t="0" r="3175" b="1905"/>
+            <wp:docPr id="41" name="Рисунок 41"/>
+            <wp:cNvGraphicFramePr>
+              <a:graphicFrameLocks xmlns:a="http://schemas.openxmlformats.org/drawingml/2006/main" noChangeAspect="1"/>
+            </wp:cNvGraphicFramePr>
+            <a:graphic xmlns:a="http://schemas.openxmlformats.org/drawingml/2006/main">
+              <a:graphicData uri="http://schemas.openxmlformats.org/drawingml/2006/picture">
+                <pic:pic xmlns:pic="http://schemas.openxmlformats.org/drawingml/2006/picture">
+                  <pic:nvPicPr>
+                    <pic:cNvPr id="1" name=""/>
+                    <pic:cNvPicPr/>
+                  </pic:nvPicPr>
+                  <pic:blipFill>
+                    <a:blip r:embed="rId29"/>
+                    <a:stretch>
+                      <a:fillRect/>
+                    </a:stretch>
+                  </pic:blipFill>
+                  <pic:spPr>
+                    <a:xfrm>
+                      <a:off x="0" y="0"/>
+                      <a:ext cx="5940425" cy="5027295"/>
+                    </a:xfrm>
+                    <a:prstGeom prst="rect">
+                      <a:avLst/>
+                    </a:prstGeom>
+                  </pic:spPr>
+                </pic:pic>
+              </a:graphicData>
+            </a:graphic>
+          </wp:inline>
+        </w:drawing>
+      </w:r>
+    </w:p>
+    <w:p>
+      <w:pPr>
+        <w:rPr>
+          <w:rFonts w:ascii="Times New Roman" w:hAnsi="Times New Roman" w:cs="Times New Roman"/>
+          <w:sz w:val="28"/>
+          <w:szCs w:val="28"/>
+        </w:rPr>
+      </w:pPr>
+      <w:r>
+        <w:rPr>
+          <w:rFonts w:ascii="Times New Roman" w:hAnsi="Times New Roman" w:cs="Times New Roman"/>
+          <w:sz w:val="28"/>
+          <w:szCs w:val="28"/>
+        </w:rPr>
+        <w:t>Г</w:t>
+      </w:r>
+      <w:r>
+        <w:rPr>
+          <w:rFonts w:ascii="Times New Roman" w:hAnsi="Times New Roman" w:cs="Times New Roman"/>
+          <w:sz w:val="28"/>
+          <w:szCs w:val="28"/>
+        </w:rPr>
+        <w:t>рафик</w:t>
+      </w:r>
+      <w:r>
+        <w:rPr>
+          <w:rFonts w:ascii="Times New Roman" w:hAnsi="Times New Roman" w:cs="Times New Roman"/>
+          <w:sz w:val="28"/>
+          <w:szCs w:val="28"/>
+        </w:rPr>
+        <w:t xml:space="preserve"> с</w:t>
+      </w:r>
+      <w:r>
+        <w:rPr>
+          <w:rFonts w:ascii="Times New Roman" w:hAnsi="Times New Roman" w:cs="Times New Roman"/>
+          <w:sz w:val="28"/>
+          <w:szCs w:val="28"/>
+        </w:rPr>
+        <w:t xml:space="preserve"> другой настройк</w:t>
+      </w:r>
+      <w:r>
+        <w:rPr>
+          <w:rFonts w:ascii="Times New Roman" w:hAnsi="Times New Roman" w:cs="Times New Roman"/>
+          <w:sz w:val="28"/>
+          <w:szCs w:val="28"/>
+        </w:rPr>
+        <w:t>ой</w:t>
+      </w:r>
+      <w:r>
+        <w:rPr>
+          <w:rFonts w:ascii="Times New Roman" w:hAnsi="Times New Roman" w:cs="Times New Roman"/>
+          <w:sz w:val="28"/>
+          <w:szCs w:val="28"/>
+        </w:rPr>
+        <w:t xml:space="preserve"> </w:t>
+      </w:r>
+      <w:r>
+        <w:rPr>
+          <w:rFonts w:ascii="Times New Roman" w:hAnsi="Times New Roman" w:cs="Times New Roman"/>
+          <w:sz w:val="28"/>
+          <w:szCs w:val="28"/>
+        </w:rPr>
+        <w:t>о</w:t>
+      </w:r>
+      <w:r>
+        <w:rPr>
+          <w:rFonts w:ascii="Times New Roman" w:hAnsi="Times New Roman" w:cs="Times New Roman"/>
+          <w:sz w:val="28"/>
+          <w:szCs w:val="28"/>
+        </w:rPr>
+        <w:t>сциллографа</w:t>
+      </w:r>
+      <w:r>
+        <w:rPr>
+          <w:rFonts w:ascii="Times New Roman" w:hAnsi="Times New Roman" w:cs="Times New Roman"/>
+          <w:sz w:val="28"/>
+          <w:szCs w:val="28"/>
+        </w:rPr>
+        <w:t>:</w:t>
+      </w:r>
+    </w:p>
+    <w:p>
+      <w:r>
+        <w:rPr>
+          <w:noProof/>
+        </w:rPr>
+        <w:lastRenderedPageBreak/>
+        <w:drawing>
+          <wp:inline distT="0" distB="0" distL="0" distR="0" wp14:anchorId="26AE8FBC" wp14:editId="5874B7EC">
+            <wp:extent cx="4445688" cy="3753293"/>
+            <wp:effectExtent l="0" t="0" r="0" b="0"/>
+            <wp:docPr id="43" name="Рисунок 43"/>
+            <wp:cNvGraphicFramePr>
+              <a:graphicFrameLocks xmlns:a="http://schemas.openxmlformats.org/drawingml/2006/main" noChangeAspect="1"/>
+            </wp:cNvGraphicFramePr>
+            <a:graphic xmlns:a="http://schemas.openxmlformats.org/drawingml/2006/main">
+              <a:graphicData uri="http://schemas.openxmlformats.org/drawingml/2006/picture">
+                <pic:pic xmlns:pic="http://schemas.openxmlformats.org/drawingml/2006/picture">
+                  <pic:nvPicPr>
+                    <pic:cNvPr id="1" name=""/>
+                    <pic:cNvPicPr/>
+                  </pic:nvPicPr>
+                  <pic:blipFill>
+                    <a:blip r:embed="rId30"/>
+                    <a:stretch>
+                      <a:fillRect/>
+                    </a:stretch>
+                  </pic:blipFill>
+                  <pic:spPr>
+                    <a:xfrm>
+                      <a:off x="0" y="0"/>
+                      <a:ext cx="4490245" cy="3790910"/>
+                    </a:xfrm>
+                    <a:prstGeom prst="rect">
+                      <a:avLst/>
+                    </a:prstGeom>
+                  </pic:spPr>
+                </pic:pic>
+              </a:graphicData>
+            </a:graphic>
+          </wp:inline>
+        </w:drawing>
+      </w:r>
+    </w:p>
+    <w:p>
+      <w:r>
+        <w:t>Т.к. у меня стабилитрон, а не обычный диод, то прямое напряжение велико, в случае с обычным диодом, оно бы быстро стало граничным.</w:t>
+      </w:r>
+    </w:p>
+    <w:p>
+      <w:pPr>
+        <w:rPr>
+          <w:rFonts w:ascii="Times New Roman" w:hAnsi="Times New Roman" w:cs="Times New Roman"/>
+          <w:sz w:val="28"/>
+          <w:szCs w:val="28"/>
+        </w:rPr>
+      </w:pPr>
+      <w:r>
+        <w:rPr>
+          <w:rFonts w:ascii="Times New Roman" w:hAnsi="Times New Roman" w:cs="Times New Roman"/>
+          <w:sz w:val="28"/>
+          <w:szCs w:val="28"/>
+        </w:rPr>
+        <w:t>Схема</w:t>
+      </w:r>
+      <w:r>
+        <w:rPr>
+          <w:rFonts w:ascii="Times New Roman" w:hAnsi="Times New Roman" w:cs="Times New Roman"/>
+          <w:sz w:val="28"/>
+          <w:szCs w:val="28"/>
+        </w:rPr>
+        <w:t xml:space="preserve"> с накопительным конденсатором</w:t>
+      </w:r>
+      <w:r>
+        <w:rPr>
+          <w:rFonts w:ascii="Times New Roman" w:hAnsi="Times New Roman" w:cs="Times New Roman"/>
+          <w:sz w:val="28"/>
+          <w:szCs w:val="28"/>
+        </w:rPr>
+        <w:t>:</w:t>
+      </w:r>
+    </w:p>
+    <w:p>
+      <w:r>
+        <w:rPr>
+          <w:noProof/>
+        </w:rPr>
+        <w:drawing>
+          <wp:inline distT="0" distB="0" distL="0" distR="0" wp14:anchorId="0AB2DA10" wp14:editId="6EF40554">
+            <wp:extent cx="3487479" cy="1996807"/>
+            <wp:effectExtent l="0" t="0" r="0" b="3810"/>
+            <wp:docPr id="44" name="Рисунок 44"/>
+            <wp:cNvGraphicFramePr>
+              <a:graphicFrameLocks xmlns:a="http://schemas.openxmlformats.org/drawingml/2006/main" noChangeAspect="1"/>
+            </wp:cNvGraphicFramePr>
+            <a:graphic xmlns:a="http://schemas.openxmlformats.org/drawingml/2006/main">
+              <a:graphicData uri="http://schemas.openxmlformats.org/drawingml/2006/picture">
+                <pic:pic xmlns:pic="http://schemas.openxmlformats.org/drawingml/2006/picture">
+                  <pic:nvPicPr>
+                    <pic:cNvPr id="1" name=""/>
+                    <pic:cNvPicPr/>
+                  </pic:nvPicPr>
+                  <pic:blipFill>
+                    <a:blip r:embed="rId31"/>
+                    <a:stretch>
+                      <a:fillRect/>
+                    </a:stretch>
+                  </pic:blipFill>
+                  <pic:spPr>
+                    <a:xfrm>
+                      <a:off x="0" y="0"/>
+                      <a:ext cx="3502284" cy="2005284"/>
+                    </a:xfrm>
+                    <a:prstGeom prst="rect">
+                      <a:avLst/>
+                    </a:prstGeom>
+                  </pic:spPr>
+                </pic:pic>
+              </a:graphicData>
+            </a:graphic>
+          </wp:inline>
+        </w:drawing>
+      </w:r>
+      <w:r>
+        <w:rPr>
+          <w:noProof/>
+        </w:rPr>
+        <w:t xml:space="preserve"> </w:t>
+      </w:r>
+      <w:r>
+        <w:rPr>
+          <w:noProof/>
+        </w:rPr>
+        <w:drawing>
+          <wp:inline distT="0" distB="0" distL="0" distR="0" wp14:anchorId="0AA58F4E" wp14:editId="0C7757B7">
+            <wp:extent cx="2324424" cy="2791215"/>
+            <wp:effectExtent l="0" t="0" r="0" b="9525"/>
+            <wp:docPr id="45" name="Рисунок 45"/>
+            <wp:cNvGraphicFramePr>
+              <a:graphicFrameLocks xmlns:a="http://schemas.openxmlformats.org/drawingml/2006/main" noChangeAspect="1"/>
+            </wp:cNvGraphicFramePr>
+            <a:graphic xmlns:a="http://schemas.openxmlformats.org/drawingml/2006/main">
+              <a:graphicData uri="http://schemas.openxmlformats.org/drawingml/2006/picture">
+                <pic:pic xmlns:pic="http://schemas.openxmlformats.org/drawingml/2006/picture">
+                  <pic:nvPicPr>
+                    <pic:cNvPr id="1" name=""/>
+                    <pic:cNvPicPr/>
+                  </pic:nvPicPr>
+                  <pic:blipFill>
+                    <a:blip r:embed="rId32"/>
+                    <a:stretch>
+                      <a:fillRect/>
+                    </a:stretch>
+                  </pic:blipFill>
+                  <pic:spPr>
+                    <a:xfrm>
+                      <a:off x="0" y="0"/>
                       <a:ext cx="2324424" cy="2791215"/>
                     </a:xfrm>
                     <a:prstGeom prst="rect">
@@ -2737,7 +3308,6 @@
           <w:sz w:val="28"/>
           <w:szCs w:val="28"/>
         </w:rPr>
-        <w:lastRenderedPageBreak/>
         <w:t>Г</w:t>
       </w:r>
       <w:r>
@@ -2770,7 +3340,7 @@
                     <pic:cNvPicPr/>
                   </pic:nvPicPr>
                   <pic:blipFill>
-                    <a:blip r:embed="rId24"/>
+                    <a:blip r:embed="rId33"/>
                     <a:stretch>
                       <a:fillRect/>
                     </a:stretch>

</xml_diff>